<commit_message>
feat: update description file
</commit_message>
<xml_diff>
--- a/SHGTMall_description/SHGTMall_description.docx
+++ b/SHGTMall_description/SHGTMall_description.docx
@@ -4,671 +4,721 @@
   <w:body>
     <w:p>
       <w:pPr>
-        <w:spacing w:line="23" w:lineRule="atLeast"/>
+        <w:spacing w:after="160" w:line="259" w:lineRule="auto"/>
+        <w:ind w:firstLine="708"/>
         <w:jc w:val="center"/>
         <w:rPr>
-          <w:sz w:val="28"/>
-          <w:szCs w:val="28"/>
-        </w:rPr>
-      </w:pPr>
-      <w:r>
-        <w:rPr>
-          <w:sz w:val="28"/>
-          <w:szCs w:val="28"/>
-        </w:rPr>
-        <w:t>Ministry of Education of the Republic of Belarus</w:t>
-      </w:r>
-    </w:p>
-    <w:p>
-      <w:pPr>
-        <w:spacing w:line="23" w:lineRule="atLeast"/>
+          <w:rFonts w:eastAsiaTheme="minorEastAsia"/>
+          <w:sz w:val="28"/>
+          <w:szCs w:val="28"/>
+        </w:rPr>
+      </w:pPr>
+      <w:bookmarkStart w:id="0" w:name="_Hlk88824213"/>
+      <w:bookmarkEnd w:id="0"/>
+      <w:r>
+        <w:rPr>
+          <w:rFonts w:eastAsiaTheme="minorEastAsia"/>
+          <w:sz w:val="28"/>
+          <w:szCs w:val="28"/>
+        </w:rPr>
+        <w:t>The Ministry of Education of the Republic of Belarus</w:t>
+      </w:r>
+    </w:p>
+    <w:p>
+      <w:pPr>
+        <w:spacing w:after="160" w:line="259" w:lineRule="auto"/>
+        <w:ind w:firstLine="708"/>
         <w:jc w:val="center"/>
         <w:rPr>
-          <w:sz w:val="28"/>
-          <w:szCs w:val="28"/>
-        </w:rPr>
-      </w:pPr>
-    </w:p>
-    <w:p>
-      <w:pPr>
-        <w:spacing w:line="23" w:lineRule="atLeast"/>
+          <w:rFonts w:eastAsiaTheme="minorEastAsia"/>
+          <w:sz w:val="28"/>
+          <w:szCs w:val="28"/>
+        </w:rPr>
+      </w:pPr>
+      <w:r>
+        <w:rPr>
+          <w:rFonts w:eastAsiaTheme="minorEastAsia"/>
+          <w:sz w:val="28"/>
+          <w:szCs w:val="28"/>
+        </w:rPr>
+        <w:t>The institution of higher education</w:t>
+      </w:r>
+    </w:p>
+    <w:p>
+      <w:pPr>
+        <w:spacing w:after="160" w:line="259" w:lineRule="auto"/>
+        <w:ind w:firstLine="708"/>
         <w:jc w:val="center"/>
         <w:rPr>
-          <w:sz w:val="28"/>
-          <w:szCs w:val="28"/>
-        </w:rPr>
-      </w:pPr>
-      <w:r>
-        <w:rPr>
-          <w:sz w:val="28"/>
-          <w:szCs w:val="28"/>
-        </w:rPr>
-        <w:t>Institution of Education</w:t>
-      </w:r>
-    </w:p>
-    <w:p>
-      <w:pPr>
-        <w:spacing w:line="23" w:lineRule="atLeast"/>
+          <w:rFonts w:eastAsiaTheme="minorEastAsia"/>
+          <w:caps/>
+          <w:sz w:val="28"/>
+          <w:szCs w:val="28"/>
+        </w:rPr>
+      </w:pPr>
+      <w:r>
+        <w:rPr>
+          <w:rFonts w:eastAsiaTheme="minorEastAsia"/>
+          <w:sz w:val="28"/>
+          <w:szCs w:val="28"/>
+        </w:rPr>
+        <w:t>"</w:t>
+      </w:r>
+      <w:r>
+        <w:rPr>
+          <w:rFonts w:eastAsiaTheme="minorEastAsia"/>
+          <w:caps/>
+          <w:sz w:val="28"/>
+          <w:szCs w:val="28"/>
+        </w:rPr>
+        <w:t xml:space="preserve">The Belarusian State University </w:t>
+      </w:r>
+    </w:p>
+    <w:p>
+      <w:pPr>
+        <w:spacing w:after="160" w:line="259" w:lineRule="auto"/>
+        <w:ind w:firstLine="708"/>
         <w:jc w:val="center"/>
         <w:rPr>
-          <w:bCs/>
+          <w:rFonts w:eastAsiaTheme="minorEastAsia"/>
+          <w:sz w:val="28"/>
+          <w:szCs w:val="28"/>
+        </w:rPr>
+      </w:pPr>
+      <w:r>
+        <w:rPr>
+          <w:rFonts w:eastAsiaTheme="minorEastAsia"/>
           <w:caps/>
           <w:sz w:val="28"/>
           <w:szCs w:val="28"/>
         </w:rPr>
-      </w:pPr>
-      <w:r>
-        <w:rPr>
-          <w:bCs/>
+        <w:t>OF Informatics and Radio Electronics</w:t>
+      </w:r>
+      <w:r>
+        <w:rPr>
+          <w:rFonts w:eastAsiaTheme="minorEastAsia"/>
+          <w:sz w:val="28"/>
+          <w:szCs w:val="28"/>
+        </w:rPr>
+        <w:t>"</w:t>
+      </w:r>
+    </w:p>
+    <w:p>
+      <w:pPr>
+        <w:spacing w:after="160" w:line="259" w:lineRule="auto"/>
+        <w:ind w:firstLine="708"/>
+        <w:jc w:val="center"/>
+        <w:rPr>
+          <w:rFonts w:eastAsiaTheme="minorEastAsia"/>
+          <w:sz w:val="28"/>
+          <w:szCs w:val="28"/>
+        </w:rPr>
+      </w:pPr>
+    </w:p>
+    <w:p>
+      <w:pPr>
+        <w:spacing w:after="160" w:line="259" w:lineRule="auto"/>
+        <w:ind w:firstLine="708"/>
+        <w:rPr>
+          <w:rFonts w:eastAsiaTheme="minorEastAsia"/>
+          <w:sz w:val="28"/>
+          <w:szCs w:val="28"/>
+        </w:rPr>
+      </w:pPr>
+      <w:r>
+        <w:rPr>
+          <w:rFonts w:eastAsiaTheme="minorEastAsia"/>
+          <w:sz w:val="28"/>
+          <w:szCs w:val="28"/>
+        </w:rPr>
+        <w:t>Faculty of Information Technology and Control</w:t>
+      </w:r>
+    </w:p>
+    <w:p>
+      <w:pPr>
+        <w:spacing w:after="160" w:line="259" w:lineRule="auto"/>
+        <w:ind w:firstLine="708"/>
+        <w:rPr>
+          <w:rFonts w:eastAsiaTheme="minorEastAsia"/>
+          <w:sz w:val="28"/>
+          <w:szCs w:val="28"/>
+        </w:rPr>
+      </w:pPr>
+      <w:r>
+        <w:rPr>
+          <w:rFonts w:eastAsiaTheme="minorEastAsia"/>
+          <w:sz w:val="28"/>
+          <w:szCs w:val="28"/>
+        </w:rPr>
+        <w:t>The department of information technology of automated systems</w:t>
+      </w:r>
+    </w:p>
+    <w:p>
+      <w:pPr>
+        <w:spacing w:after="160" w:line="259" w:lineRule="auto"/>
+        <w:ind w:firstLine="708"/>
+        <w:jc w:val="both"/>
+        <w:rPr>
+          <w:rFonts w:eastAsiaTheme="minorEastAsia"/>
+          <w:sz w:val="28"/>
+          <w:szCs w:val="28"/>
+        </w:rPr>
+      </w:pPr>
+    </w:p>
+    <w:p>
+      <w:pPr>
+        <w:spacing w:after="160" w:line="259" w:lineRule="auto"/>
+        <w:ind w:firstLine="708"/>
+        <w:jc w:val="both"/>
+        <w:rPr>
+          <w:rFonts w:eastAsiaTheme="minorEastAsia"/>
+          <w:sz w:val="28"/>
+          <w:szCs w:val="28"/>
+        </w:rPr>
+      </w:pPr>
+    </w:p>
+    <w:p>
+      <w:pPr>
+        <w:spacing w:after="160" w:line="259" w:lineRule="auto"/>
+        <w:ind w:firstLine="708"/>
+        <w:jc w:val="both"/>
+        <w:rPr>
+          <w:rFonts w:eastAsiaTheme="minorEastAsia"/>
+          <w:sz w:val="28"/>
+          <w:szCs w:val="28"/>
+        </w:rPr>
+      </w:pPr>
+    </w:p>
+    <w:p>
+      <w:pPr>
+        <w:spacing w:after="160" w:line="259" w:lineRule="auto"/>
+        <w:ind w:firstLine="708"/>
+        <w:jc w:val="both"/>
+        <w:rPr>
+          <w:rFonts w:eastAsiaTheme="minorEastAsia"/>
+          <w:sz w:val="28"/>
+          <w:szCs w:val="28"/>
+        </w:rPr>
+      </w:pPr>
+    </w:p>
+    <w:p>
+      <w:pPr>
+        <w:spacing w:after="160" w:line="259" w:lineRule="auto"/>
+        <w:ind w:firstLine="708"/>
+        <w:jc w:val="center"/>
+        <w:rPr>
+          <w:rFonts w:eastAsiaTheme="minorEastAsia"/>
+          <w:sz w:val="28"/>
+          <w:szCs w:val="28"/>
+        </w:rPr>
+      </w:pPr>
+      <w:r>
+        <w:rPr>
+          <w:rFonts w:eastAsiaTheme="minorEastAsia"/>
+          <w:sz w:val="28"/>
+          <w:szCs w:val="28"/>
+        </w:rPr>
+        <w:t>EXPLANATORY NOTE</w:t>
+      </w:r>
+    </w:p>
+    <w:p>
+      <w:pPr>
+        <w:spacing w:after="160" w:line="259" w:lineRule="auto"/>
+        <w:ind w:firstLine="708"/>
+        <w:jc w:val="center"/>
+        <w:rPr>
+          <w:rFonts w:eastAsiaTheme="minorEastAsia"/>
+          <w:sz w:val="28"/>
+          <w:szCs w:val="28"/>
+        </w:rPr>
+      </w:pPr>
+      <w:r>
+        <w:rPr>
+          <w:rFonts w:eastAsiaTheme="minorEastAsia"/>
+          <w:sz w:val="28"/>
+          <w:szCs w:val="28"/>
+        </w:rPr>
+        <w:t>to the course project</w:t>
+      </w:r>
+    </w:p>
+    <w:p>
+      <w:pPr>
+        <w:spacing w:after="160" w:line="259" w:lineRule="auto"/>
+        <w:ind w:firstLine="708"/>
+        <w:jc w:val="center"/>
+        <w:rPr>
+          <w:rFonts w:eastAsiaTheme="minorEastAsia"/>
+          <w:sz w:val="28"/>
+          <w:szCs w:val="28"/>
+        </w:rPr>
+      </w:pPr>
+      <w:r>
+        <w:rPr>
+          <w:rFonts w:eastAsiaTheme="minorEastAsia"/>
+          <w:sz w:val="28"/>
+          <w:szCs w:val="28"/>
+        </w:rPr>
+        <w:t>of the discipline "Computer Aided Software Systems Design"</w:t>
+      </w:r>
+    </w:p>
+    <w:p>
+      <w:pPr>
+        <w:spacing w:after="160" w:line="259" w:lineRule="auto"/>
+        <w:ind w:firstLine="708"/>
+        <w:jc w:val="center"/>
+        <w:rPr>
+          <w:rFonts w:eastAsiaTheme="minorEastAsia"/>
+          <w:sz w:val="28"/>
+          <w:szCs w:val="28"/>
+        </w:rPr>
+      </w:pPr>
+      <w:r>
+        <w:rPr>
+          <w:rFonts w:eastAsiaTheme="minorEastAsia"/>
+          <w:sz w:val="28"/>
+          <w:szCs w:val="28"/>
+        </w:rPr>
+        <w:t>on the topic of:</w:t>
+      </w:r>
+    </w:p>
+    <w:p>
+      <w:pPr>
+        <w:spacing w:after="160" w:line="259" w:lineRule="auto"/>
+        <w:ind w:firstLine="708"/>
+        <w:jc w:val="center"/>
+        <w:rPr>
+          <w:rFonts w:eastAsiaTheme="minorEastAsia"/>
+          <w:b/>
           <w:caps/>
           <w:sz w:val="28"/>
           <w:szCs w:val="28"/>
         </w:rPr>
-        <w:t>Belarusian State University</w:t>
-      </w:r>
-    </w:p>
-    <w:p>
-      <w:pPr>
-        <w:spacing w:line="23" w:lineRule="atLeast"/>
+      </w:pPr>
+      <w:bookmarkStart w:id="1" w:name="_Hlk87609729"/>
+      <w:r>
+        <w:rPr>
+          <w:rFonts w:eastAsiaTheme="minorEastAsia"/>
+          <w:b/>
+          <w:caps/>
+          <w:sz w:val="28"/>
+          <w:szCs w:val="28"/>
+        </w:rPr>
+        <w:t>The automated system for visitors of Cafe</w:t>
+      </w:r>
+    </w:p>
+    <w:bookmarkEnd w:id="1"/>
+    <w:p>
+      <w:pPr>
+        <w:spacing w:after="160" w:line="259" w:lineRule="auto"/>
+        <w:ind w:firstLine="708"/>
+        <w:jc w:val="both"/>
+        <w:rPr>
+          <w:rFonts w:eastAsiaTheme="minorEastAsia"/>
+          <w:sz w:val="28"/>
+          <w:szCs w:val="28"/>
+        </w:rPr>
+      </w:pPr>
+    </w:p>
+    <w:p>
+      <w:pPr>
+        <w:spacing w:after="160" w:line="259" w:lineRule="auto"/>
+        <w:ind w:firstLine="708"/>
+        <w:jc w:val="both"/>
+        <w:rPr>
+          <w:rFonts w:eastAsiaTheme="minorEastAsia"/>
+          <w:sz w:val="28"/>
+          <w:szCs w:val="28"/>
+        </w:rPr>
+      </w:pPr>
+    </w:p>
+    <w:p>
+      <w:pPr>
+        <w:spacing w:after="160" w:line="259" w:lineRule="auto"/>
+        <w:ind w:firstLine="708"/>
+        <w:jc w:val="both"/>
+        <w:rPr>
+          <w:rFonts w:eastAsiaTheme="minorEastAsia"/>
+          <w:sz w:val="28"/>
+          <w:szCs w:val="28"/>
+        </w:rPr>
+      </w:pPr>
+    </w:p>
+    <w:p>
+      <w:pPr>
+        <w:spacing w:after="160" w:line="259" w:lineRule="auto"/>
+        <w:ind w:firstLine="708"/>
+        <w:jc w:val="both"/>
+        <w:rPr>
+          <w:rFonts w:eastAsiaTheme="minorEastAsia"/>
+          <w:sz w:val="28"/>
+          <w:szCs w:val="28"/>
+        </w:rPr>
+      </w:pPr>
+    </w:p>
+    <w:p>
+      <w:pPr>
+        <w:spacing w:after="160" w:line="259" w:lineRule="auto"/>
+        <w:ind w:firstLine="708"/>
+        <w:jc w:val="both"/>
+        <w:rPr>
+          <w:rFonts w:eastAsiaTheme="minorEastAsia"/>
+          <w:sz w:val="28"/>
+          <w:szCs w:val="28"/>
+        </w:rPr>
+      </w:pPr>
+      <w:r>
+        <w:rPr>
+          <w:rFonts w:eastAsiaTheme="minorEastAsia"/>
+          <w:sz w:val="28"/>
+          <w:szCs w:val="28"/>
+        </w:rPr>
+        <w:t xml:space="preserve">Completed by: </w:t>
+      </w:r>
+      <w:r>
+        <w:rPr>
+          <w:rFonts w:eastAsiaTheme="minorEastAsia"/>
+          <w:sz w:val="28"/>
+          <w:szCs w:val="28"/>
+        </w:rPr>
+        <w:tab/>
+      </w:r>
+      <w:r>
+        <w:rPr>
+          <w:rFonts w:eastAsiaTheme="minorEastAsia"/>
+          <w:sz w:val="28"/>
+          <w:szCs w:val="28"/>
+        </w:rPr>
+        <w:tab/>
+      </w:r>
+      <w:r>
+        <w:rPr>
+          <w:rFonts w:eastAsiaTheme="minorEastAsia"/>
+          <w:sz w:val="28"/>
+          <w:szCs w:val="28"/>
+        </w:rPr>
+        <w:tab/>
+      </w:r>
+      <w:r>
+        <w:rPr>
+          <w:rFonts w:eastAsiaTheme="minorEastAsia"/>
+          <w:sz w:val="28"/>
+          <w:szCs w:val="28"/>
+        </w:rPr>
+        <w:tab/>
+      </w:r>
+      <w:r>
+        <w:rPr>
+          <w:rFonts w:eastAsiaTheme="minorEastAsia"/>
+          <w:sz w:val="28"/>
+          <w:szCs w:val="28"/>
+        </w:rPr>
+        <w:tab/>
+        <w:t xml:space="preserve">Student of gr. </w:t>
+      </w:r>
+      <w:r>
+        <w:rPr>
+          <w:rFonts w:eastAsiaTheme="minorEastAsia"/>
+          <w:sz w:val="28"/>
+          <w:szCs w:val="28"/>
+        </w:rPr>
+        <w:t>9</w:t>
+      </w:r>
+      <w:r>
+        <w:rPr>
+          <w:rFonts w:eastAsiaTheme="minorEastAsia"/>
+          <w:sz w:val="28"/>
+          <w:szCs w:val="28"/>
+        </w:rPr>
+        <w:t>20611</w:t>
+      </w:r>
+      <w:r>
+        <w:rPr>
+          <w:rFonts w:eastAsiaTheme="minorEastAsia"/>
+          <w:sz w:val="28"/>
+          <w:szCs w:val="28"/>
+        </w:rPr>
+        <w:tab/>
+      </w:r>
+      <w:r>
+        <w:rPr>
+          <w:rFonts w:eastAsiaTheme="minorEastAsia"/>
+          <w:sz w:val="28"/>
+          <w:szCs w:val="28"/>
+        </w:rPr>
+        <w:tab/>
+      </w:r>
+      <w:r>
+        <w:rPr>
+          <w:rFonts w:eastAsiaTheme="minorEastAsia"/>
+          <w:sz w:val="28"/>
+          <w:szCs w:val="28"/>
+        </w:rPr>
+        <w:tab/>
+      </w:r>
+      <w:r>
+        <w:rPr>
+          <w:rFonts w:eastAsiaTheme="minorEastAsia"/>
+          <w:sz w:val="28"/>
+          <w:szCs w:val="28"/>
+        </w:rPr>
+        <w:tab/>
+      </w:r>
+      <w:r>
+        <w:rPr>
+          <w:rFonts w:eastAsiaTheme="minorEastAsia"/>
+          <w:sz w:val="28"/>
+          <w:szCs w:val="28"/>
+        </w:rPr>
+        <w:tab/>
+      </w:r>
+      <w:r>
+        <w:rPr>
+          <w:rFonts w:eastAsiaTheme="minorEastAsia"/>
+          <w:sz w:val="28"/>
+          <w:szCs w:val="28"/>
+        </w:rPr>
+        <w:tab/>
+      </w:r>
+      <w:r>
+        <w:rPr>
+          <w:rFonts w:eastAsiaTheme="minorEastAsia"/>
+          <w:sz w:val="28"/>
+          <w:szCs w:val="28"/>
+        </w:rPr>
+        <w:tab/>
+      </w:r>
+      <w:r>
+        <w:rPr>
+          <w:rFonts w:eastAsiaTheme="minorEastAsia"/>
+          <w:sz w:val="28"/>
+          <w:szCs w:val="28"/>
+        </w:rPr>
+        <w:tab/>
+      </w:r>
+      <w:r>
+        <w:rPr>
+          <w:rFonts w:eastAsiaTheme="minorEastAsia"/>
+          <w:sz w:val="28"/>
+          <w:szCs w:val="28"/>
+        </w:rPr>
+        <w:tab/>
+      </w:r>
+      <w:r>
+        <w:rPr>
+          <w:rFonts w:eastAsiaTheme="minorEastAsia" w:hint="eastAsia"/>
+          <w:sz w:val="28"/>
+          <w:szCs w:val="28"/>
+          <w:lang w:eastAsia="zh-CN"/>
+        </w:rPr>
+        <w:t>Li</w:t>
+      </w:r>
+      <w:r>
+        <w:rPr>
+          <w:rFonts w:eastAsiaTheme="minorEastAsia"/>
+          <w:sz w:val="28"/>
+          <w:szCs w:val="28"/>
+        </w:rPr>
+        <w:t xml:space="preserve"> </w:t>
+      </w:r>
+      <w:proofErr w:type="spellStart"/>
+      <w:r>
+        <w:rPr>
+          <w:rFonts w:eastAsiaTheme="minorEastAsia"/>
+          <w:sz w:val="28"/>
+          <w:szCs w:val="28"/>
+        </w:rPr>
+        <w:t>Boyi</w:t>
+      </w:r>
+      <w:proofErr w:type="spellEnd"/>
+    </w:p>
+    <w:p>
+      <w:pPr>
+        <w:spacing w:after="160" w:line="259" w:lineRule="auto"/>
+        <w:ind w:left="4956" w:firstLine="708"/>
+        <w:jc w:val="both"/>
+        <w:rPr>
+          <w:rFonts w:eastAsiaTheme="minorEastAsia"/>
+          <w:sz w:val="28"/>
+          <w:szCs w:val="28"/>
+        </w:rPr>
+      </w:pPr>
+    </w:p>
+    <w:p>
+      <w:pPr>
+        <w:spacing w:after="160" w:line="259" w:lineRule="auto"/>
+        <w:ind w:firstLine="708"/>
+        <w:jc w:val="both"/>
+        <w:rPr>
+          <w:rFonts w:eastAsiaTheme="minorEastAsia"/>
+          <w:sz w:val="28"/>
+          <w:szCs w:val="28"/>
+        </w:rPr>
+      </w:pPr>
+      <w:r>
+        <w:rPr>
+          <w:rFonts w:eastAsiaTheme="minorEastAsia"/>
+          <w:sz w:val="28"/>
+          <w:szCs w:val="28"/>
+        </w:rPr>
+        <w:t>The Course-project manager:</w:t>
+      </w:r>
+      <w:r>
+        <w:rPr>
+          <w:rFonts w:eastAsiaTheme="minorEastAsia"/>
+          <w:sz w:val="28"/>
+          <w:szCs w:val="28"/>
+        </w:rPr>
+        <w:tab/>
+      </w:r>
+      <w:r>
+        <w:rPr>
+          <w:rFonts w:eastAsiaTheme="minorEastAsia"/>
+          <w:sz w:val="28"/>
+          <w:szCs w:val="28"/>
+        </w:rPr>
+        <w:tab/>
+      </w:r>
+      <w:r>
+        <w:rPr>
+          <w:rFonts w:eastAsiaTheme="minorEastAsia"/>
+          <w:sz w:val="28"/>
+          <w:szCs w:val="28"/>
+        </w:rPr>
+        <w:tab/>
+        <w:t>Senior lecturer of the ITAS Dpt.</w:t>
+      </w:r>
+      <w:r>
+        <w:rPr>
+          <w:rFonts w:eastAsiaTheme="minorEastAsia"/>
+          <w:sz w:val="28"/>
+          <w:szCs w:val="28"/>
+        </w:rPr>
+        <w:tab/>
+      </w:r>
+      <w:r>
+        <w:rPr>
+          <w:rFonts w:eastAsiaTheme="minorEastAsia"/>
+          <w:sz w:val="28"/>
+          <w:szCs w:val="28"/>
+        </w:rPr>
+        <w:tab/>
+      </w:r>
+      <w:r>
+        <w:rPr>
+          <w:rFonts w:eastAsiaTheme="minorEastAsia"/>
+          <w:sz w:val="28"/>
+          <w:szCs w:val="28"/>
+        </w:rPr>
+        <w:tab/>
+      </w:r>
+      <w:r>
+        <w:rPr>
+          <w:rFonts w:eastAsiaTheme="minorEastAsia"/>
+          <w:sz w:val="28"/>
+          <w:szCs w:val="28"/>
+        </w:rPr>
+        <w:tab/>
+      </w:r>
+      <w:r>
+        <w:rPr>
+          <w:rFonts w:eastAsiaTheme="minorEastAsia"/>
+          <w:sz w:val="28"/>
+          <w:szCs w:val="28"/>
+        </w:rPr>
+        <w:tab/>
+      </w:r>
+      <w:r>
+        <w:rPr>
+          <w:rFonts w:eastAsiaTheme="minorEastAsia"/>
+          <w:sz w:val="28"/>
+          <w:szCs w:val="28"/>
+        </w:rPr>
+        <w:tab/>
+      </w:r>
+      <w:r>
+        <w:rPr>
+          <w:rFonts w:eastAsiaTheme="minorEastAsia"/>
+          <w:sz w:val="28"/>
+          <w:szCs w:val="28"/>
+        </w:rPr>
+        <w:tab/>
+      </w:r>
+      <w:r>
+        <w:rPr>
+          <w:rFonts w:eastAsiaTheme="minorEastAsia"/>
+          <w:sz w:val="28"/>
+          <w:szCs w:val="28"/>
+        </w:rPr>
+        <w:tab/>
+      </w:r>
+      <w:proofErr w:type="spellStart"/>
+      <w:r>
+        <w:rPr>
+          <w:rFonts w:eastAsiaTheme="minorEastAsia"/>
+          <w:sz w:val="28"/>
+          <w:szCs w:val="28"/>
+        </w:rPr>
+        <w:t>Khajynova</w:t>
+      </w:r>
+      <w:proofErr w:type="spellEnd"/>
+      <w:r>
+        <w:rPr>
+          <w:rFonts w:eastAsiaTheme="minorEastAsia"/>
+          <w:sz w:val="28"/>
+          <w:szCs w:val="28"/>
+        </w:rPr>
+        <w:t xml:space="preserve"> N.V.</w:t>
+      </w:r>
+    </w:p>
+    <w:p>
+      <w:pPr>
+        <w:spacing w:after="160" w:line="259" w:lineRule="auto"/>
+        <w:ind w:firstLine="708"/>
+        <w:jc w:val="both"/>
+        <w:rPr>
+          <w:rFonts w:eastAsiaTheme="minorEastAsia"/>
+          <w:sz w:val="28"/>
+          <w:szCs w:val="28"/>
+        </w:rPr>
+      </w:pPr>
+    </w:p>
+    <w:p>
+      <w:pPr>
+        <w:spacing w:after="160" w:line="259" w:lineRule="auto"/>
+        <w:ind w:firstLine="708"/>
+        <w:jc w:val="both"/>
+        <w:rPr>
+          <w:rFonts w:eastAsiaTheme="minorEastAsia"/>
+          <w:sz w:val="28"/>
+          <w:szCs w:val="28"/>
+        </w:rPr>
+      </w:pPr>
+    </w:p>
+    <w:p>
+      <w:pPr>
+        <w:spacing w:after="160" w:line="259" w:lineRule="auto"/>
+        <w:ind w:firstLine="708"/>
+        <w:jc w:val="both"/>
+        <w:rPr>
+          <w:rFonts w:eastAsiaTheme="minorEastAsia"/>
+          <w:sz w:val="28"/>
+          <w:szCs w:val="28"/>
+        </w:rPr>
+      </w:pPr>
+    </w:p>
+    <w:p>
+      <w:pPr>
+        <w:spacing w:after="160" w:line="259" w:lineRule="auto"/>
         <w:jc w:val="center"/>
         <w:rPr>
-          <w:b/>
-          <w:bCs/>
-          <w:sz w:val="28"/>
-          <w:szCs w:val="28"/>
-        </w:rPr>
-      </w:pPr>
-      <w:r>
-        <w:rPr>
-          <w:bCs/>
-          <w:caps/>
-          <w:sz w:val="28"/>
-          <w:szCs w:val="28"/>
-        </w:rPr>
-        <w:t>of Informatics and Radioelectronics</w:t>
-      </w:r>
-    </w:p>
-    <w:p>
-      <w:pPr>
-        <w:spacing w:line="23" w:lineRule="atLeast"/>
-        <w:rPr>
-          <w:sz w:val="28"/>
-          <w:szCs w:val="28"/>
-        </w:rPr>
-      </w:pPr>
-    </w:p>
-    <w:p>
-      <w:pPr>
-        <w:spacing w:line="23" w:lineRule="atLeast"/>
-        <w:ind w:left="1440" w:firstLineChars="200" w:firstLine="560"/>
-        <w:rPr>
-          <w:sz w:val="28"/>
-          <w:szCs w:val="28"/>
-        </w:rPr>
-      </w:pPr>
-      <w:r>
-        <w:rPr>
-          <w:sz w:val="28"/>
-          <w:szCs w:val="28"/>
-        </w:rPr>
-        <w:t>Faculty of Information Technologies and Control</w:t>
-      </w:r>
-    </w:p>
-    <w:p>
-      <w:pPr>
-        <w:spacing w:line="23" w:lineRule="atLeast"/>
-        <w:rPr>
-          <w:sz w:val="28"/>
-          <w:szCs w:val="28"/>
-        </w:rPr>
-      </w:pPr>
-    </w:p>
-    <w:p>
-      <w:pPr>
-        <w:spacing w:line="23" w:lineRule="atLeast"/>
-        <w:ind w:left="720" w:firstLine="720"/>
-        <w:rPr>
-          <w:sz w:val="28"/>
-          <w:szCs w:val="28"/>
-          <w:shd w:val="clear" w:color="auto" w:fill="FFFFFF"/>
-        </w:rPr>
-      </w:pPr>
-      <w:r>
-        <w:rPr>
-          <w:sz w:val="28"/>
-          <w:szCs w:val="28"/>
-          <w:shd w:val="clear" w:color="auto" w:fill="FFFFFF"/>
-        </w:rPr>
-        <w:t>Information Technologies in Automated Systems Department</w:t>
-      </w:r>
-    </w:p>
-    <w:p>
-      <w:pPr>
-        <w:spacing w:line="23" w:lineRule="atLeast"/>
-        <w:rPr>
-          <w:sz w:val="28"/>
-          <w:szCs w:val="28"/>
-        </w:rPr>
-      </w:pPr>
-    </w:p>
-    <w:p>
-      <w:pPr>
-        <w:spacing w:line="23" w:lineRule="atLeast"/>
-        <w:rPr>
-          <w:sz w:val="28"/>
-          <w:szCs w:val="28"/>
-        </w:rPr>
-      </w:pPr>
-    </w:p>
-    <w:p>
-      <w:pPr>
-        <w:spacing w:line="23" w:lineRule="atLeast"/>
-        <w:rPr>
-          <w:sz w:val="28"/>
-          <w:szCs w:val="28"/>
-        </w:rPr>
-      </w:pPr>
-    </w:p>
-    <w:p>
-      <w:pPr>
-        <w:spacing w:line="23" w:lineRule="atLeast"/>
-        <w:rPr>
-          <w:sz w:val="28"/>
-          <w:szCs w:val="28"/>
-        </w:rPr>
-      </w:pPr>
-    </w:p>
-    <w:p>
-      <w:pPr>
-        <w:spacing w:line="23" w:lineRule="atLeast"/>
-        <w:rPr>
-          <w:sz w:val="28"/>
-          <w:szCs w:val="28"/>
-        </w:rPr>
-      </w:pPr>
-    </w:p>
-    <w:p>
-      <w:pPr>
-        <w:spacing w:line="23" w:lineRule="atLeast"/>
-        <w:rPr>
-          <w:sz w:val="28"/>
-          <w:szCs w:val="28"/>
-        </w:rPr>
-      </w:pPr>
-    </w:p>
-    <w:p>
-      <w:pPr>
-        <w:spacing w:line="23" w:lineRule="atLeast"/>
-        <w:rPr>
-          <w:sz w:val="28"/>
-          <w:szCs w:val="28"/>
-        </w:rPr>
-      </w:pPr>
-    </w:p>
-    <w:p>
-      <w:pPr>
-        <w:spacing w:line="23" w:lineRule="atLeast"/>
-        <w:rPr>
-          <w:sz w:val="28"/>
-          <w:szCs w:val="28"/>
-        </w:rPr>
-      </w:pPr>
-    </w:p>
-    <w:p>
-      <w:pPr>
-        <w:spacing w:line="23" w:lineRule="atLeast"/>
-        <w:rPr>
-          <w:sz w:val="28"/>
-          <w:szCs w:val="28"/>
-        </w:rPr>
-      </w:pPr>
-    </w:p>
-    <w:p>
-      <w:pPr>
-        <w:spacing w:line="23" w:lineRule="atLeast"/>
-        <w:jc w:val="center"/>
-        <w:rPr>
-          <w:caps/>
-          <w:sz w:val="28"/>
-          <w:szCs w:val="28"/>
-        </w:rPr>
-      </w:pPr>
-      <w:r>
-        <w:rPr>
-          <w:caps/>
-          <w:sz w:val="28"/>
-          <w:szCs w:val="28"/>
-        </w:rPr>
-        <w:t>EXPLANATORY NOTE</w:t>
-      </w:r>
-    </w:p>
-    <w:p>
-      <w:pPr>
-        <w:spacing w:line="23" w:lineRule="atLeast"/>
-        <w:jc w:val="center"/>
-        <w:rPr>
-          <w:sz w:val="28"/>
-          <w:szCs w:val="28"/>
-        </w:rPr>
-      </w:pPr>
-      <w:r>
-        <w:rPr>
-          <w:sz w:val="28"/>
-          <w:szCs w:val="28"/>
-        </w:rPr>
-        <w:t>Course Project</w:t>
-      </w:r>
-    </w:p>
-    <w:p>
-      <w:pPr>
-        <w:spacing w:line="23" w:lineRule="atLeast"/>
-        <w:jc w:val="center"/>
-        <w:rPr>
-          <w:sz w:val="28"/>
-          <w:szCs w:val="28"/>
-        </w:rPr>
-      </w:pPr>
-      <w:r>
-        <w:rPr>
-          <w:sz w:val="28"/>
-          <w:szCs w:val="28"/>
-        </w:rPr>
-        <w:t>Databases and Databanks</w:t>
-      </w:r>
-    </w:p>
-    <w:p>
-      <w:pPr>
-        <w:spacing w:line="23" w:lineRule="atLeast"/>
-        <w:jc w:val="center"/>
-        <w:rPr>
-          <w:sz w:val="28"/>
-          <w:szCs w:val="28"/>
-        </w:rPr>
-      </w:pPr>
-    </w:p>
-    <w:p>
-      <w:pPr>
-        <w:pStyle w:val="a7"/>
-        <w:spacing w:line="23" w:lineRule="atLeast"/>
-        <w:jc w:val="center"/>
-        <w:rPr>
-          <w:caps/>
-          <w:sz w:val="28"/>
-          <w:szCs w:val="28"/>
-        </w:rPr>
-      </w:pPr>
-      <w:r>
-        <w:rPr>
-          <w:caps/>
-          <w:sz w:val="28"/>
-          <w:szCs w:val="28"/>
-        </w:rPr>
-        <w:t>online learning system</w:t>
-      </w:r>
-    </w:p>
-    <w:p>
-      <w:pPr>
-        <w:pStyle w:val="a7"/>
-        <w:spacing w:line="23" w:lineRule="atLeast"/>
-        <w:rPr>
-          <w:rFonts w:eastAsiaTheme="minorEastAsia"/>
-          <w:caps/>
-          <w:sz w:val="28"/>
-          <w:szCs w:val="28"/>
-          <w:lang w:eastAsia="zh-CN"/>
-        </w:rPr>
-      </w:pPr>
-    </w:p>
-    <w:p>
-      <w:pPr>
-        <w:pStyle w:val="a7"/>
-        <w:spacing w:line="23" w:lineRule="atLeast"/>
-        <w:rPr>
-          <w:sz w:val="28"/>
-          <w:szCs w:val="28"/>
-        </w:rPr>
-      </w:pPr>
-    </w:p>
-    <w:p>
-      <w:pPr>
-        <w:pStyle w:val="a7"/>
-        <w:spacing w:line="23" w:lineRule="atLeast"/>
-        <w:rPr>
-          <w:sz w:val="28"/>
-          <w:szCs w:val="28"/>
-        </w:rPr>
-      </w:pPr>
-    </w:p>
-    <w:p>
-      <w:pPr>
-        <w:pStyle w:val="a7"/>
-        <w:spacing w:line="23" w:lineRule="atLeast"/>
-        <w:rPr>
-          <w:sz w:val="28"/>
-          <w:szCs w:val="28"/>
-        </w:rPr>
-      </w:pPr>
-    </w:p>
-    <w:p>
-      <w:pPr>
-        <w:pStyle w:val="a7"/>
-        <w:spacing w:line="23" w:lineRule="atLeast"/>
-        <w:rPr>
-          <w:sz w:val="28"/>
-          <w:szCs w:val="28"/>
-        </w:rPr>
-      </w:pPr>
-    </w:p>
-    <w:p>
-      <w:pPr>
-        <w:pStyle w:val="a7"/>
-        <w:spacing w:line="23" w:lineRule="atLeast"/>
-        <w:rPr>
-          <w:sz w:val="28"/>
-          <w:szCs w:val="28"/>
-        </w:rPr>
-      </w:pPr>
-    </w:p>
-    <w:p>
-      <w:pPr>
-        <w:pStyle w:val="a7"/>
-        <w:spacing w:line="23" w:lineRule="atLeast"/>
-        <w:rPr>
-          <w:sz w:val="28"/>
-          <w:szCs w:val="28"/>
-        </w:rPr>
-      </w:pPr>
-    </w:p>
-    <w:tbl>
-      <w:tblPr>
-        <w:tblW w:w="9356" w:type="dxa"/>
-        <w:tblInd w:w="108" w:type="dxa"/>
-        <w:tblLayout w:type="fixed"/>
-        <w:tblLook w:val="0000" w:firstRow="0" w:lastRow="0" w:firstColumn="0" w:lastColumn="0" w:noHBand="0" w:noVBand="0"/>
-      </w:tblPr>
-      <w:tblGrid>
-        <w:gridCol w:w="4253"/>
-        <w:gridCol w:w="2410"/>
-        <w:gridCol w:w="2693"/>
-      </w:tblGrid>
-      <w:tr>
-        <w:trPr>
-          <w:trHeight w:val="400"/>
-        </w:trPr>
-        <w:tc>
-          <w:tcPr>
-            <w:tcW w:w="4253" w:type="dxa"/>
-          </w:tcPr>
-          <w:p>
-            <w:pPr>
-              <w:pStyle w:val="a7"/>
-              <w:spacing w:line="23" w:lineRule="atLeast"/>
-              <w:rPr>
-                <w:sz w:val="28"/>
-                <w:szCs w:val="28"/>
-              </w:rPr>
-            </w:pPr>
-            <w:r>
-              <w:rPr>
-                <w:sz w:val="28"/>
-                <w:szCs w:val="28"/>
-              </w:rPr>
-              <w:t>Student</w:t>
-            </w:r>
-            <w:r>
-              <w:rPr>
-                <w:sz w:val="28"/>
-                <w:szCs w:val="28"/>
-              </w:rPr>
-              <w:t xml:space="preserve">    </w:t>
-            </w:r>
-          </w:p>
-        </w:tc>
-        <w:tc>
-          <w:tcPr>
-            <w:tcW w:w="2410" w:type="dxa"/>
-          </w:tcPr>
-          <w:p>
-            <w:pPr>
-              <w:pStyle w:val="a7"/>
-              <w:spacing w:line="23" w:lineRule="atLeast"/>
-              <w:rPr>
-                <w:sz w:val="28"/>
-                <w:szCs w:val="28"/>
-                <w:lang w:val="ru-RU"/>
-              </w:rPr>
-            </w:pPr>
-          </w:p>
-        </w:tc>
-        <w:tc>
-          <w:tcPr>
-            <w:tcW w:w="2693" w:type="dxa"/>
-          </w:tcPr>
-          <w:p>
-            <w:pPr>
-              <w:pStyle w:val="a7"/>
-              <w:spacing w:line="23" w:lineRule="atLeast"/>
-              <w:rPr>
-                <w:sz w:val="28"/>
-                <w:szCs w:val="28"/>
-              </w:rPr>
-            </w:pPr>
-            <w:r>
-              <w:rPr>
-                <w:rFonts w:hint="eastAsia"/>
-                <w:sz w:val="28"/>
-                <w:szCs w:val="28"/>
-              </w:rPr>
-              <w:t>Li</w:t>
-            </w:r>
-            <w:r>
-              <w:rPr>
-                <w:rFonts w:asciiTheme="minorEastAsia" w:eastAsiaTheme="minorEastAsia" w:hAnsiTheme="minorEastAsia"/>
-                <w:sz w:val="28"/>
-                <w:szCs w:val="28"/>
-                <w:lang w:eastAsia="zh-CN"/>
-              </w:rPr>
-              <w:t xml:space="preserve"> </w:t>
-            </w:r>
-            <w:r>
-              <w:rPr>
-                <w:sz w:val="28"/>
-                <w:szCs w:val="28"/>
-              </w:rPr>
-              <w:t xml:space="preserve">Bo </w:t>
-            </w:r>
-            <w:r>
-              <w:rPr>
-                <w:rFonts w:hint="eastAsia"/>
-                <w:sz w:val="28"/>
-                <w:szCs w:val="28"/>
-              </w:rPr>
-              <w:t>Y</w:t>
-            </w:r>
-            <w:r>
-              <w:rPr>
-                <w:sz w:val="28"/>
-                <w:szCs w:val="28"/>
-              </w:rPr>
-              <w:t>i</w:t>
-            </w:r>
-          </w:p>
-        </w:tc>
-      </w:tr>
-      <w:tr>
-        <w:trPr>
-          <w:trHeight w:val="400"/>
-        </w:trPr>
-        <w:tc>
-          <w:tcPr>
-            <w:tcW w:w="4253" w:type="dxa"/>
-          </w:tcPr>
-          <w:p>
-            <w:pPr>
-              <w:pStyle w:val="a7"/>
-              <w:spacing w:line="23" w:lineRule="atLeast"/>
-              <w:rPr>
-                <w:sz w:val="28"/>
-                <w:szCs w:val="28"/>
-              </w:rPr>
-            </w:pPr>
-          </w:p>
-        </w:tc>
-        <w:tc>
-          <w:tcPr>
-            <w:tcW w:w="2410" w:type="dxa"/>
-          </w:tcPr>
-          <w:p>
-            <w:pPr>
-              <w:pStyle w:val="a7"/>
-              <w:spacing w:line="23" w:lineRule="atLeast"/>
-              <w:rPr>
-                <w:sz w:val="28"/>
-                <w:szCs w:val="28"/>
-                <w:lang w:val="ru-RU"/>
-              </w:rPr>
-            </w:pPr>
-          </w:p>
-        </w:tc>
-        <w:tc>
-          <w:tcPr>
-            <w:tcW w:w="2693" w:type="dxa"/>
-          </w:tcPr>
-          <w:p>
-            <w:pPr>
-              <w:pStyle w:val="a7"/>
-              <w:spacing w:line="23" w:lineRule="atLeast"/>
-              <w:rPr>
-                <w:rFonts w:eastAsiaTheme="minorEastAsia"/>
-                <w:sz w:val="28"/>
-                <w:szCs w:val="28"/>
-                <w:lang w:eastAsia="zh-CN"/>
-              </w:rPr>
-            </w:pPr>
-            <w:r>
-              <w:rPr>
-                <w:rFonts w:eastAsiaTheme="minorEastAsia" w:hint="eastAsia"/>
-                <w:sz w:val="28"/>
-                <w:szCs w:val="28"/>
-                <w:lang w:eastAsia="zh-CN"/>
-              </w:rPr>
-              <w:t xml:space="preserve"> </w:t>
-            </w:r>
-          </w:p>
-        </w:tc>
-      </w:tr>
-      <w:tr>
-        <w:trPr>
-          <w:trHeight w:val="400"/>
-        </w:trPr>
-        <w:tc>
-          <w:tcPr>
-            <w:tcW w:w="4253" w:type="dxa"/>
-          </w:tcPr>
-          <w:p>
-            <w:pPr>
-              <w:pStyle w:val="a7"/>
-              <w:spacing w:line="23" w:lineRule="atLeast"/>
-              <w:rPr>
-                <w:sz w:val="28"/>
-                <w:szCs w:val="28"/>
-              </w:rPr>
-            </w:pPr>
-            <w:r>
-              <w:rPr>
-                <w:sz w:val="28"/>
-                <w:szCs w:val="28"/>
-              </w:rPr>
-              <w:t>Supervisor</w:t>
-            </w:r>
-          </w:p>
-        </w:tc>
-        <w:tc>
-          <w:tcPr>
-            <w:tcW w:w="2410" w:type="dxa"/>
-          </w:tcPr>
-          <w:p>
-            <w:pPr>
-              <w:pStyle w:val="a7"/>
-              <w:spacing w:line="23" w:lineRule="atLeast"/>
-              <w:ind w:right="-100"/>
-              <w:rPr>
-                <w:sz w:val="28"/>
-                <w:szCs w:val="28"/>
-                <w:lang w:val="ru-RU"/>
-              </w:rPr>
-            </w:pPr>
-          </w:p>
-        </w:tc>
-        <w:tc>
-          <w:tcPr>
-            <w:tcW w:w="2693" w:type="dxa"/>
-          </w:tcPr>
-          <w:p>
-            <w:pPr>
-              <w:pStyle w:val="a7"/>
-              <w:spacing w:line="23" w:lineRule="atLeast"/>
-              <w:ind w:right="-100"/>
-              <w:rPr>
-                <w:sz w:val="28"/>
-                <w:szCs w:val="28"/>
-              </w:rPr>
-            </w:pPr>
-            <w:r>
-              <w:rPr>
-                <w:sz w:val="28"/>
-                <w:szCs w:val="28"/>
-              </w:rPr>
-              <w:t xml:space="preserve">A. F. </w:t>
-            </w:r>
-            <w:proofErr w:type="spellStart"/>
-            <w:r>
-              <w:rPr>
-                <w:sz w:val="28"/>
-                <w:szCs w:val="28"/>
-              </w:rPr>
-              <w:t>Trofimovich</w:t>
-            </w:r>
-            <w:proofErr w:type="spellEnd"/>
-          </w:p>
-        </w:tc>
-      </w:tr>
-    </w:tbl>
-    <w:p>
-      <w:pPr>
-        <w:pStyle w:val="a7"/>
-        <w:spacing w:before="360" w:line="23" w:lineRule="atLeast"/>
-        <w:jc w:val="center"/>
-        <w:rPr>
-          <w:sz w:val="28"/>
-          <w:szCs w:val="28"/>
-        </w:rPr>
-      </w:pPr>
-    </w:p>
-    <w:p>
-      <w:pPr>
-        <w:pStyle w:val="a7"/>
-        <w:spacing w:before="360" w:after="840" w:line="23" w:lineRule="atLeast"/>
-        <w:jc w:val="center"/>
-        <w:rPr>
-          <w:sz w:val="28"/>
-          <w:szCs w:val="28"/>
-        </w:rPr>
-      </w:pPr>
-    </w:p>
-    <w:p>
-      <w:pPr>
-        <w:pStyle w:val="a7"/>
-        <w:spacing w:before="360" w:line="23" w:lineRule="atLeast"/>
-        <w:jc w:val="center"/>
-        <w:rPr>
-          <w:b/>
-          <w:sz w:val="28"/>
-          <w:szCs w:val="28"/>
-        </w:rPr>
-      </w:pPr>
-      <w:r>
-        <w:rPr>
+          <w:rFonts w:eastAsiaTheme="minorEastAsia"/>
+          <w:sz w:val="28"/>
+          <w:szCs w:val="28"/>
+        </w:rPr>
+      </w:pPr>
+      <w:r>
+        <w:rPr>
+          <w:rFonts w:eastAsiaTheme="minorEastAsia"/>
           <w:sz w:val="28"/>
           <w:szCs w:val="28"/>
         </w:rPr>
@@ -676,6 +726,7 @@
       </w:r>
       <w:r>
         <w:rPr>
+          <w:rFonts w:eastAsiaTheme="minorEastAsia"/>
           <w:sz w:val="28"/>
           <w:szCs w:val="28"/>
         </w:rPr>
@@ -697,11 +748,10 @@
           <w:docPartUnique/>
         </w:docPartObj>
       </w:sdtPr>
-      <w:sdtEndPr/>
       <w:sdtContent>
         <w:p>
           <w:pPr>
-            <w:pStyle w:val="TOC"/>
+            <w:pStyle w:val="TOCHeading"/>
             <w:spacing w:line="23" w:lineRule="atLeast"/>
             <w:jc w:val="center"/>
             <w:rPr>
@@ -746,7 +796,7 @@
           <w:hyperlink w:anchor="_Toc103774010" w:history="1">
             <w:r>
               <w:rPr>
-                <w:rStyle w:val="ac"/>
+                <w:rStyle w:val="Hyperlink"/>
                 <w:rFonts w:eastAsiaTheme="minorEastAsia" w:cs="Times New Roman" w:hint="eastAsia"/>
                 <w:noProof/>
                 <w:lang w:eastAsia="zh-CN"/>
@@ -755,7 +805,7 @@
             </w:r>
             <w:r>
               <w:rPr>
-                <w:rStyle w:val="ac"/>
+                <w:rStyle w:val="Hyperlink"/>
                 <w:noProof/>
               </w:rPr>
               <w:t>ntroduction</w:t>
@@ -824,7 +874,7 @@
           <w:hyperlink w:anchor="_Toc103774011" w:history="1">
             <w:r>
               <w:rPr>
-                <w:rStyle w:val="ac"/>
+                <w:rStyle w:val="Hyperlink"/>
                 <w:rFonts w:eastAsia="Times New Roman" w:cs="Times New Roman"/>
                 <w:noProof/>
               </w:rPr>
@@ -842,7 +892,7 @@
             </w:r>
             <w:r>
               <w:rPr>
-                <w:rStyle w:val="ac"/>
+                <w:rStyle w:val="Hyperlink"/>
                 <w:rFonts w:cs="Times New Roman"/>
                 <w:noProof/>
               </w:rPr>
@@ -915,14 +965,14 @@
           <w:hyperlink w:anchor="_Toc103774012" w:history="1">
             <w:r>
               <w:rPr>
-                <w:rStyle w:val="ac"/>
+                <w:rStyle w:val="Hyperlink"/>
                 <w:noProof/>
               </w:rPr>
               <w:t>1.1 History of E-</w:t>
             </w:r>
             <w:r>
               <w:rPr>
-                <w:rStyle w:val="ac"/>
+                <w:rStyle w:val="Hyperlink"/>
                 <w:noProof/>
               </w:rPr>
               <w:t>learning</w:t>
@@ -994,7 +1044,7 @@
           <w:hyperlink w:anchor="_Toc103774013" w:history="1">
             <w:r>
               <w:rPr>
-                <w:rStyle w:val="ac"/>
+                <w:rStyle w:val="Hyperlink"/>
                 <w:noProof/>
               </w:rPr>
               <w:t>1.2 E-learning performance in China</w:t>
@@ -1066,7 +1116,7 @@
           <w:hyperlink w:anchor="_Toc103774014" w:history="1">
             <w:r>
               <w:rPr>
-                <w:rStyle w:val="ac"/>
+                <w:rStyle w:val="Hyperlink"/>
                 <w:noProof/>
               </w:rPr>
               <w:t>1.3 Aim and objectives of my E-learning system</w:t>
@@ -1138,7 +1188,7 @@
           <w:hyperlink w:anchor="_Toc103774015" w:history="1">
             <w:r>
               <w:rPr>
-                <w:rStyle w:val="ac"/>
+                <w:rStyle w:val="Hyperlink"/>
                 <w:noProof/>
               </w:rPr>
               <w:t>1.4 Comparison with XuetangX Online</w:t>
@@ -1210,7 +1260,7 @@
           <w:hyperlink w:anchor="_Toc103774016" w:history="1">
             <w:r>
               <w:rPr>
-                <w:rStyle w:val="ac"/>
+                <w:rStyle w:val="Hyperlink"/>
                 <w:noProof/>
               </w:rPr>
               <w:t>1.5 The required environment of this project</w:t>
@@ -1279,7 +1329,7 @@
           <w:hyperlink w:anchor="_Toc103774017" w:history="1">
             <w:r>
               <w:rPr>
-                <w:rStyle w:val="ac"/>
+                <w:rStyle w:val="Hyperlink"/>
                 <w:rFonts w:eastAsia="Times New Roman" w:cs="Times New Roman"/>
                 <w:noProof/>
               </w:rPr>
@@ -1297,7 +1347,7 @@
             </w:r>
             <w:r>
               <w:rPr>
-                <w:rStyle w:val="ac"/>
+                <w:rStyle w:val="Hyperlink"/>
                 <w:rFonts w:cs="Times New Roman"/>
                 <w:noProof/>
               </w:rPr>
@@ -1370,7 +1420,7 @@
           <w:hyperlink w:anchor="_Toc103774018" w:history="1">
             <w:r>
               <w:rPr>
-                <w:rStyle w:val="ac"/>
+                <w:rStyle w:val="Hyperlink"/>
                 <w:noProof/>
               </w:rPr>
               <w:t>2.1 Overall design</w:t>
@@ -1442,7 +1492,7 @@
           <w:hyperlink w:anchor="_Toc103774019" w:history="1">
             <w:r>
               <w:rPr>
-                <w:rStyle w:val="ac"/>
+                <w:rStyle w:val="Hyperlink"/>
                 <w:noProof/>
               </w:rPr>
               <w:t>2.2 Database design</w:t>
@@ -1511,7 +1561,7 @@
           <w:hyperlink w:anchor="_Toc103774020" w:history="1">
             <w:r>
               <w:rPr>
-                <w:rStyle w:val="ac"/>
+                <w:rStyle w:val="Hyperlink"/>
                 <w:rFonts w:cs="Times New Roman"/>
                 <w:noProof/>
               </w:rPr>
@@ -1584,7 +1634,7 @@
           <w:hyperlink w:anchor="_Toc103774021" w:history="1">
             <w:r>
               <w:rPr>
-                <w:rStyle w:val="ac"/>
+                <w:rStyle w:val="Hyperlink"/>
                 <w:noProof/>
               </w:rPr>
               <w:t>3.1 Existing programming tools for web development</w:t>
@@ -1656,7 +1706,7 @@
           <w:hyperlink w:anchor="_Toc103774022" w:history="1">
             <w:r>
               <w:rPr>
-                <w:rStyle w:val="ac"/>
+                <w:rStyle w:val="Hyperlink"/>
                 <w:noProof/>
               </w:rPr>
               <w:t>3.2 Programming tools used</w:t>
@@ -1728,7 +1778,7 @@
           <w:hyperlink w:anchor="_Toc103774023" w:history="1">
             <w:r>
               <w:rPr>
-                <w:rStyle w:val="ac"/>
+                <w:rStyle w:val="Hyperlink"/>
                 <w:noProof/>
               </w:rPr>
               <w:t>3.3 SSM framework</w:t>
@@ -1800,7 +1850,7 @@
           <w:hyperlink w:anchor="_Toc103774024" w:history="1">
             <w:r>
               <w:rPr>
-                <w:rStyle w:val="ac"/>
+                <w:rStyle w:val="Hyperlink"/>
                 <w:noProof/>
               </w:rPr>
               <w:t>3.4 Project implementation description</w:t>
@@ -1869,7 +1919,7 @@
           <w:hyperlink w:anchor="_Toc103774025" w:history="1">
             <w:r>
               <w:rPr>
-                <w:rStyle w:val="ac"/>
+                <w:rStyle w:val="Hyperlink"/>
                 <w:rFonts w:cs="Times New Roman"/>
                 <w:noProof/>
               </w:rPr>
@@ -1939,7 +1989,7 @@
           <w:hyperlink w:anchor="_Toc103774026" w:history="1">
             <w:r>
               <w:rPr>
-                <w:rStyle w:val="ac"/>
+                <w:rStyle w:val="Hyperlink"/>
                 <w:rFonts w:cs="Times New Roman"/>
                 <w:noProof/>
               </w:rPr>
@@ -2009,7 +2059,7 @@
           <w:hyperlink w:anchor="_Toc103774027" w:history="1">
             <w:r>
               <w:rPr>
-                <w:rStyle w:val="ac"/>
+                <w:rStyle w:val="Hyperlink"/>
                 <w:rFonts w:cs="Times New Roman"/>
                 <w:noProof/>
               </w:rPr>
@@ -2079,7 +2129,7 @@
           <w:hyperlink w:anchor="_Toc103774028" w:history="1">
             <w:r>
               <w:rPr>
-                <w:rStyle w:val="ac"/>
+                <w:rStyle w:val="Hyperlink"/>
                 <w:rFonts w:cs="Times New Roman"/>
                 <w:noProof/>
               </w:rPr>
@@ -2162,7 +2212,7 @@
           <w:szCs w:val="32"/>
         </w:rPr>
       </w:pPr>
-      <w:bookmarkStart w:id="0" w:name="_Toc103774010"/>
+      <w:bookmarkStart w:id="2" w:name="_Toc103774010"/>
       <w:r>
         <w:rPr>
           <w:b/>
@@ -2172,7 +2222,7 @@
         <w:lastRenderedPageBreak/>
         <w:t>INTRODUCTION</w:t>
       </w:r>
-      <w:bookmarkEnd w:id="0"/>
+      <w:bookmarkEnd w:id="2"/>
     </w:p>
     <w:p>
       <w:pPr>
@@ -2305,7 +2355,7 @@
     </w:p>
     <w:p>
       <w:pPr>
-        <w:pStyle w:val="af8"/>
+        <w:pStyle w:val="Subtitle"/>
         <w:numPr>
           <w:ilvl w:val="0"/>
           <w:numId w:val="39"/>
@@ -2320,7 +2370,7 @@
           <w:kern w:val="0"/>
         </w:rPr>
       </w:pPr>
-      <w:bookmarkStart w:id="1" w:name="_Toc103774011"/>
+      <w:bookmarkStart w:id="3" w:name="_Toc103774011"/>
       <w:r>
         <w:rPr>
           <w:rFonts w:ascii="Times New Roman" w:eastAsiaTheme="minorHAnsi" w:hAnsi="Times New Roman" w:cs="Times New Roman"/>
@@ -2330,7 +2380,7 @@
         <w:lastRenderedPageBreak/>
         <w:t>ANALYSIS OF SUBJECT AREA</w:t>
       </w:r>
-      <w:bookmarkEnd w:id="1"/>
+      <w:bookmarkEnd w:id="3"/>
     </w:p>
     <w:p>
       <w:pPr>
@@ -2343,7 +2393,7 @@
           <w:szCs w:val="28"/>
         </w:rPr>
       </w:pPr>
-      <w:bookmarkStart w:id="2" w:name="_Toc103774012"/>
+      <w:bookmarkStart w:id="4" w:name="_Toc103774012"/>
       <w:r>
         <w:rPr>
           <w:b/>
@@ -2352,7 +2402,7 @@
         </w:rPr>
         <w:t>1.1 History of E-Learning</w:t>
       </w:r>
-      <w:bookmarkEnd w:id="2"/>
+      <w:bookmarkEnd w:id="4"/>
     </w:p>
     <w:p>
       <w:pPr>
@@ -3150,7 +3200,7 @@
           <w:szCs w:val="28"/>
         </w:rPr>
       </w:pPr>
-      <w:bookmarkStart w:id="3" w:name="_Toc103774013"/>
+      <w:bookmarkStart w:id="5" w:name="_Toc103774013"/>
       <w:r>
         <w:rPr>
           <w:b/>
@@ -3167,7 +3217,7 @@
         </w:rPr>
         <w:t>E-Learning performance in China</w:t>
       </w:r>
-      <w:bookmarkEnd w:id="3"/>
+      <w:bookmarkEnd w:id="5"/>
     </w:p>
     <w:p>
       <w:pPr>
@@ -3330,8 +3380,8 @@
           <w:szCs w:val="28"/>
         </w:rPr>
       </w:pPr>
-      <w:bookmarkStart w:id="4" w:name="_Toc103113510"/>
-      <w:bookmarkStart w:id="5" w:name="_Toc103774014"/>
+      <w:bookmarkStart w:id="6" w:name="_Toc103113510"/>
+      <w:bookmarkStart w:id="7" w:name="_Toc103774014"/>
       <w:r>
         <w:rPr>
           <w:b/>
@@ -3365,7 +3415,7 @@
         </w:rPr>
         <w:t xml:space="preserve">im and Objectives of my </w:t>
       </w:r>
-      <w:bookmarkEnd w:id="4"/>
+      <w:bookmarkEnd w:id="6"/>
       <w:r>
         <w:rPr>
           <w:rFonts w:hint="eastAsia"/>
@@ -3383,7 +3433,7 @@
         </w:rPr>
         <w:t>-Learning System</w:t>
       </w:r>
-      <w:bookmarkEnd w:id="5"/>
+      <w:bookmarkEnd w:id="7"/>
     </w:p>
     <w:p>
       <w:pPr>
@@ -3432,7 +3482,7 @@
           <w:szCs w:val="28"/>
         </w:rPr>
       </w:pPr>
-      <w:bookmarkStart w:id="6" w:name="_Toc103774015"/>
+      <w:bookmarkStart w:id="8" w:name="_Toc103774015"/>
       <w:r>
         <w:rPr>
           <w:b/>
@@ -3481,7 +3531,7 @@
         </w:rPr>
         <w:t xml:space="preserve"> Online</w:t>
       </w:r>
-      <w:bookmarkEnd w:id="6"/>
+      <w:bookmarkEnd w:id="8"/>
     </w:p>
     <w:p>
       <w:pPr>
@@ -3915,8 +3965,8 @@
           <w:szCs w:val="28"/>
         </w:rPr>
       </w:pPr>
-      <w:bookmarkStart w:id="7" w:name="_Toc103113514"/>
-      <w:bookmarkStart w:id="8" w:name="_Toc103774016"/>
+      <w:bookmarkStart w:id="9" w:name="_Toc103113514"/>
+      <w:bookmarkStart w:id="10" w:name="_Toc103774016"/>
       <w:r>
         <w:rPr>
           <w:b/>
@@ -3974,8 +4024,8 @@
         </w:rPr>
         <w:t xml:space="preserve"> project</w:t>
       </w:r>
-      <w:bookmarkEnd w:id="7"/>
-      <w:bookmarkEnd w:id="8"/>
+      <w:bookmarkEnd w:id="9"/>
+      <w:bookmarkEnd w:id="10"/>
     </w:p>
     <w:p>
       <w:pPr>
@@ -4065,7 +4115,7 @@
     </w:p>
     <w:p>
       <w:pPr>
-        <w:pStyle w:val="a5"/>
+        <w:pStyle w:val="ListParagraph"/>
         <w:numPr>
           <w:ilvl w:val="0"/>
           <w:numId w:val="22"/>
@@ -4089,7 +4139,7 @@
     </w:p>
     <w:p>
       <w:pPr>
-        <w:pStyle w:val="a5"/>
+        <w:pStyle w:val="ListParagraph"/>
         <w:numPr>
           <w:ilvl w:val="0"/>
           <w:numId w:val="22"/>
@@ -4113,7 +4163,7 @@
     </w:p>
     <w:p>
       <w:pPr>
-        <w:pStyle w:val="a5"/>
+        <w:pStyle w:val="ListParagraph"/>
         <w:numPr>
           <w:ilvl w:val="0"/>
           <w:numId w:val="22"/>
@@ -4137,7 +4187,7 @@
     </w:p>
     <w:p>
       <w:pPr>
-        <w:pStyle w:val="a5"/>
+        <w:pStyle w:val="ListParagraph"/>
         <w:numPr>
           <w:ilvl w:val="0"/>
           <w:numId w:val="22"/>
@@ -4161,7 +4211,7 @@
     </w:p>
     <w:p>
       <w:pPr>
-        <w:pStyle w:val="a5"/>
+        <w:pStyle w:val="ListParagraph"/>
         <w:numPr>
           <w:ilvl w:val="0"/>
           <w:numId w:val="22"/>
@@ -4205,7 +4255,7 @@
     </w:p>
     <w:p>
       <w:pPr>
-        <w:pStyle w:val="a5"/>
+        <w:pStyle w:val="ListParagraph"/>
         <w:numPr>
           <w:ilvl w:val="0"/>
           <w:numId w:val="27"/>
@@ -4229,7 +4279,7 @@
     </w:p>
     <w:p>
       <w:pPr>
-        <w:pStyle w:val="a5"/>
+        <w:pStyle w:val="ListParagraph"/>
         <w:numPr>
           <w:ilvl w:val="0"/>
           <w:numId w:val="27"/>
@@ -4261,7 +4311,7 @@
     </w:p>
     <w:p>
       <w:pPr>
-        <w:pStyle w:val="a5"/>
+        <w:pStyle w:val="ListParagraph"/>
         <w:numPr>
           <w:ilvl w:val="0"/>
           <w:numId w:val="27"/>
@@ -4311,7 +4361,7 @@
     </w:p>
     <w:p>
       <w:pPr>
-        <w:pStyle w:val="af8"/>
+        <w:pStyle w:val="Subtitle"/>
         <w:pageBreakBefore/>
         <w:numPr>
           <w:ilvl w:val="0"/>
@@ -4325,7 +4375,7 @@
           <w:rFonts w:ascii="Times New Roman" w:hAnsi="Times New Roman" w:cs="Times New Roman"/>
         </w:rPr>
       </w:pPr>
-      <w:bookmarkStart w:id="9" w:name="_Toc103774017"/>
+      <w:bookmarkStart w:id="11" w:name="_Toc103774017"/>
       <w:r>
         <w:rPr>
           <w:rFonts w:ascii="Times New Roman" w:hAnsi="Times New Roman" w:cs="Times New Roman"/>
@@ -4339,7 +4389,7 @@
         </w:rPr>
         <w:t xml:space="preserve"> STRUCTURE AND DESIGN</w:t>
       </w:r>
-      <w:bookmarkEnd w:id="9"/>
+      <w:bookmarkEnd w:id="11"/>
     </w:p>
     <w:p>
       <w:pPr>
@@ -4352,7 +4402,7 @@
           <w:szCs w:val="28"/>
         </w:rPr>
       </w:pPr>
-      <w:bookmarkStart w:id="10" w:name="_Toc103774018"/>
+      <w:bookmarkStart w:id="12" w:name="_Toc103774018"/>
       <w:r>
         <w:rPr>
           <w:rFonts w:hint="eastAsia"/>
@@ -4370,7 +4420,7 @@
         </w:rPr>
         <w:t>.1 Overall Design</w:t>
       </w:r>
-      <w:bookmarkEnd w:id="10"/>
+      <w:bookmarkEnd w:id="12"/>
     </w:p>
     <w:p>
       <w:pPr>
@@ -4417,7 +4467,7 @@
         </w:rPr>
         <w:t xml:space="preserve"> </w:t>
       </w:r>
-      <w:bookmarkStart w:id="11" w:name="_Hlk101790096"/>
+      <w:bookmarkStart w:id="13" w:name="_Hlk101790096"/>
       <w:r>
         <w:rPr>
           <w:rFonts w:eastAsiaTheme="minorEastAsia"/>
@@ -4427,7 +4477,7 @@
         </w:rPr>
         <w:t>Organizational Structure and Design of E-learning System</w:t>
       </w:r>
-      <w:bookmarkEnd w:id="11"/>
+      <w:bookmarkEnd w:id="13"/>
       <w:r>
         <w:rPr>
           <w:rFonts w:eastAsiaTheme="minorEastAsia"/>
@@ -6271,7 +6321,7 @@
         </w:rPr>
         <w:t xml:space="preserve">, and the </w:t>
       </w:r>
-      <w:bookmarkStart w:id="12" w:name="_Hlk101819412"/>
+      <w:bookmarkStart w:id="14" w:name="_Hlk101819412"/>
       <w:r>
         <w:rPr>
           <w:sz w:val="28"/>
@@ -6280,7 +6330,7 @@
         </w:rPr>
         <w:t xml:space="preserve">business </w:t>
       </w:r>
-      <w:bookmarkEnd w:id="12"/>
+      <w:bookmarkEnd w:id="14"/>
       <w:r>
         <w:rPr>
           <w:sz w:val="28"/>
@@ -6547,7 +6597,7 @@
           <w:szCs w:val="28"/>
         </w:rPr>
       </w:pPr>
-      <w:bookmarkStart w:id="13" w:name="_Toc103774019"/>
+      <w:bookmarkStart w:id="15" w:name="_Toc103774019"/>
       <w:r>
         <w:rPr>
           <w:rFonts w:hint="eastAsia"/>
@@ -6565,11 +6615,11 @@
         </w:rPr>
         <w:t>.2 Database Design</w:t>
       </w:r>
-      <w:bookmarkEnd w:id="13"/>
-    </w:p>
-    <w:p>
-      <w:pPr>
-        <w:pStyle w:val="aa"/>
+      <w:bookmarkEnd w:id="15"/>
+    </w:p>
+    <w:p>
+      <w:pPr>
+        <w:pStyle w:val="BodyTextIndent"/>
         <w:spacing w:after="0" w:line="276" w:lineRule="auto"/>
         <w:ind w:left="0" w:firstLine="720"/>
         <w:jc w:val="both"/>
@@ -6598,7 +6648,7 @@
     </w:p>
     <w:p>
       <w:pPr>
-        <w:pStyle w:val="aa"/>
+        <w:pStyle w:val="BodyTextIndent"/>
         <w:spacing w:after="0" w:line="276" w:lineRule="auto"/>
         <w:ind w:left="0" w:firstLine="720"/>
         <w:jc w:val="both"/>
@@ -6619,7 +6669,7 @@
     </w:p>
     <w:p>
       <w:pPr>
-        <w:pStyle w:val="aa"/>
+        <w:pStyle w:val="BodyTextIndent"/>
         <w:spacing w:after="0" w:line="276" w:lineRule="auto"/>
         <w:ind w:left="0" w:firstLine="720"/>
         <w:jc w:val="both"/>
@@ -6640,7 +6690,7 @@
     </w:p>
     <w:p>
       <w:pPr>
-        <w:pStyle w:val="aa"/>
+        <w:pStyle w:val="BodyTextIndent"/>
         <w:spacing w:after="0" w:line="276" w:lineRule="auto"/>
         <w:ind w:left="0" w:firstLine="720"/>
         <w:jc w:val="both"/>
@@ -6661,7 +6711,7 @@
     </w:p>
     <w:p>
       <w:pPr>
-        <w:pStyle w:val="aa"/>
+        <w:pStyle w:val="BodyTextIndent"/>
         <w:spacing w:after="0" w:line="276" w:lineRule="auto"/>
         <w:ind w:left="0" w:firstLine="720"/>
         <w:jc w:val="both"/>
@@ -6682,7 +6732,7 @@
     </w:p>
     <w:p>
       <w:pPr>
-        <w:pStyle w:val="aa"/>
+        <w:pStyle w:val="BodyTextIndent"/>
         <w:spacing w:after="0" w:line="276" w:lineRule="auto"/>
         <w:ind w:left="0" w:firstLine="720"/>
         <w:jc w:val="both"/>
@@ -6744,7 +6794,7 @@
     </w:p>
     <w:p>
       <w:pPr>
-        <w:pStyle w:val="aa"/>
+        <w:pStyle w:val="BodyTextIndent"/>
         <w:spacing w:after="0" w:line="276" w:lineRule="auto"/>
         <w:ind w:left="0" w:firstLine="720"/>
         <w:jc w:val="both"/>
@@ -6789,7 +6839,7 @@
     </w:p>
     <w:p>
       <w:pPr>
-        <w:pStyle w:val="aa"/>
+        <w:pStyle w:val="BodyTextIndent"/>
         <w:spacing w:after="0" w:line="276" w:lineRule="auto"/>
         <w:ind w:left="0" w:firstLine="720"/>
         <w:jc w:val="both"/>
@@ -6810,7 +6860,7 @@
     </w:p>
     <w:p>
       <w:pPr>
-        <w:pStyle w:val="aa"/>
+        <w:pStyle w:val="BodyTextIndent"/>
         <w:spacing w:after="0" w:line="276" w:lineRule="auto"/>
         <w:ind w:left="0" w:firstLine="720"/>
         <w:jc w:val="both"/>
@@ -6831,7 +6881,7 @@
     </w:p>
     <w:p>
       <w:pPr>
-        <w:pStyle w:val="aa"/>
+        <w:pStyle w:val="BodyTextIndent"/>
         <w:spacing w:after="0" w:line="276" w:lineRule="auto"/>
         <w:ind w:left="0" w:firstLine="720"/>
         <w:jc w:val="both"/>
@@ -6852,7 +6902,7 @@
     </w:p>
     <w:p>
       <w:pPr>
-        <w:pStyle w:val="aa"/>
+        <w:pStyle w:val="BodyTextIndent"/>
         <w:spacing w:after="0" w:line="276" w:lineRule="auto"/>
         <w:ind w:left="0" w:firstLine="720"/>
         <w:jc w:val="both"/>
@@ -6873,7 +6923,7 @@
     </w:p>
     <w:p>
       <w:pPr>
-        <w:pStyle w:val="aa"/>
+        <w:pStyle w:val="BodyTextIndent"/>
         <w:spacing w:after="0" w:line="276" w:lineRule="auto"/>
         <w:ind w:left="0" w:firstLine="720"/>
         <w:jc w:val="both"/>
@@ -6894,7 +6944,7 @@
     </w:p>
     <w:p>
       <w:pPr>
-        <w:pStyle w:val="aa"/>
+        <w:pStyle w:val="BodyTextIndent"/>
         <w:spacing w:after="0" w:line="276" w:lineRule="auto"/>
         <w:ind w:left="0" w:firstLine="720"/>
         <w:jc w:val="both"/>
@@ -6985,7 +7035,7 @@
     </w:p>
     <w:p>
       <w:pPr>
-        <w:pStyle w:val="a5"/>
+        <w:pStyle w:val="ListParagraph"/>
         <w:spacing w:after="0"/>
         <w:ind w:left="0" w:firstLine="720"/>
         <w:jc w:val="both"/>
@@ -7006,7 +7056,7 @@
     </w:p>
     <w:p>
       <w:pPr>
-        <w:pStyle w:val="a5"/>
+        <w:pStyle w:val="ListParagraph"/>
         <w:spacing w:after="0"/>
         <w:ind w:left="0" w:firstLine="720"/>
         <w:jc w:val="both"/>
@@ -7027,7 +7077,7 @@
     </w:p>
     <w:p>
       <w:pPr>
-        <w:pStyle w:val="a5"/>
+        <w:pStyle w:val="ListParagraph"/>
         <w:spacing w:after="0"/>
         <w:ind w:left="0" w:firstLine="720"/>
         <w:jc w:val="both"/>
@@ -7048,7 +7098,7 @@
     </w:p>
     <w:p>
       <w:pPr>
-        <w:pStyle w:val="a5"/>
+        <w:pStyle w:val="ListParagraph"/>
         <w:spacing w:after="0"/>
         <w:ind w:left="0" w:firstLine="720"/>
         <w:jc w:val="both"/>
@@ -7069,7 +7119,7 @@
     </w:p>
     <w:p>
       <w:pPr>
-        <w:pStyle w:val="a5"/>
+        <w:pStyle w:val="ListParagraph"/>
         <w:spacing w:after="0"/>
         <w:ind w:left="0" w:firstLine="720"/>
         <w:jc w:val="both"/>
@@ -7090,7 +7140,7 @@
     </w:p>
     <w:p>
       <w:pPr>
-        <w:pStyle w:val="a5"/>
+        <w:pStyle w:val="ListParagraph"/>
         <w:spacing w:after="0"/>
         <w:ind w:left="0" w:firstLine="720"/>
         <w:jc w:val="both"/>
@@ -7344,7 +7394,7 @@
     </w:p>
     <w:p>
       <w:pPr>
-        <w:pStyle w:val="a3"/>
+        <w:pStyle w:val="NormalWeb"/>
         <w:spacing w:before="0" w:after="0" w:line="276" w:lineRule="auto"/>
         <w:ind w:firstLine="720"/>
         <w:jc w:val="both"/>
@@ -7365,7 +7415,7 @@
     </w:p>
     <w:p>
       <w:pPr>
-        <w:pStyle w:val="a3"/>
+        <w:pStyle w:val="NormalWeb"/>
         <w:spacing w:before="0" w:after="0" w:line="276" w:lineRule="auto"/>
         <w:ind w:firstLine="720"/>
         <w:jc w:val="both"/>
@@ -7386,7 +7436,7 @@
     </w:p>
     <w:p>
       <w:pPr>
-        <w:pStyle w:val="a3"/>
+        <w:pStyle w:val="NormalWeb"/>
         <w:spacing w:before="0" w:after="0" w:line="276" w:lineRule="auto"/>
         <w:ind w:firstLine="720"/>
         <w:jc w:val="both"/>
@@ -7407,7 +7457,7 @@
     </w:p>
     <w:p>
       <w:pPr>
-        <w:pStyle w:val="a3"/>
+        <w:pStyle w:val="NormalWeb"/>
         <w:spacing w:before="0" w:after="0" w:line="276" w:lineRule="auto"/>
         <w:ind w:firstLine="720"/>
         <w:jc w:val="both"/>
@@ -7494,7 +7544,7 @@
     </w:p>
     <w:p>
       <w:pPr>
-        <w:pStyle w:val="a5"/>
+        <w:pStyle w:val="ListParagraph"/>
         <w:spacing w:after="0"/>
         <w:ind w:left="0" w:firstLine="720"/>
         <w:jc w:val="both"/>
@@ -7515,7 +7565,7 @@
     </w:p>
     <w:p>
       <w:pPr>
-        <w:pStyle w:val="a5"/>
+        <w:pStyle w:val="ListParagraph"/>
         <w:spacing w:after="0"/>
         <w:ind w:left="0" w:firstLine="720"/>
         <w:jc w:val="both"/>
@@ -7536,7 +7586,7 @@
     </w:p>
     <w:p>
       <w:pPr>
-        <w:pStyle w:val="a5"/>
+        <w:pStyle w:val="ListParagraph"/>
         <w:spacing w:after="0"/>
         <w:ind w:left="0" w:firstLine="720"/>
         <w:jc w:val="both"/>
@@ -7557,7 +7607,7 @@
     </w:p>
     <w:p>
       <w:pPr>
-        <w:pStyle w:val="a5"/>
+        <w:pStyle w:val="ListParagraph"/>
         <w:spacing w:after="0"/>
         <w:ind w:left="0" w:firstLine="720"/>
         <w:jc w:val="both"/>
@@ -7578,7 +7628,7 @@
     </w:p>
     <w:p>
       <w:pPr>
-        <w:pStyle w:val="a5"/>
+        <w:pStyle w:val="ListParagraph"/>
         <w:spacing w:after="0"/>
         <w:ind w:left="0" w:firstLine="720"/>
         <w:jc w:val="both"/>
@@ -7892,7 +7942,7 @@
     </w:p>
     <w:p>
       <w:pPr>
-        <w:pStyle w:val="a5"/>
+        <w:pStyle w:val="ListParagraph"/>
         <w:spacing w:after="0"/>
         <w:ind w:left="0" w:firstLine="720"/>
         <w:jc w:val="both"/>
@@ -7913,7 +7963,7 @@
     </w:p>
     <w:p>
       <w:pPr>
-        <w:pStyle w:val="a5"/>
+        <w:pStyle w:val="ListParagraph"/>
         <w:spacing w:after="0"/>
         <w:ind w:left="0" w:firstLine="720"/>
         <w:jc w:val="both"/>
@@ -7934,7 +7984,7 @@
     </w:p>
     <w:p>
       <w:pPr>
-        <w:pStyle w:val="a5"/>
+        <w:pStyle w:val="ListParagraph"/>
         <w:spacing w:after="0"/>
         <w:ind w:left="0" w:firstLine="720"/>
         <w:jc w:val="both"/>
@@ -7955,7 +8005,7 @@
     </w:p>
     <w:p>
       <w:pPr>
-        <w:pStyle w:val="a5"/>
+        <w:pStyle w:val="ListParagraph"/>
         <w:spacing w:after="0"/>
         <w:ind w:left="0" w:firstLine="720"/>
         <w:jc w:val="both"/>
@@ -7976,7 +8026,7 @@
     </w:p>
     <w:p>
       <w:pPr>
-        <w:pStyle w:val="a5"/>
+        <w:pStyle w:val="ListParagraph"/>
         <w:spacing w:after="0"/>
         <w:ind w:left="0" w:firstLine="720"/>
         <w:jc w:val="both"/>
@@ -8189,7 +8239,7 @@
     </w:p>
     <w:p>
       <w:pPr>
-        <w:pStyle w:val="1"/>
+        <w:pStyle w:val="Heading1"/>
         <w:pageBreakBefore/>
         <w:suppressAutoHyphens/>
         <w:spacing w:before="120" w:after="240" w:line="23" w:lineRule="atLeast"/>
@@ -8199,7 +8249,7 @@
           <w:color w:val="000000" w:themeColor="text1"/>
         </w:rPr>
       </w:pPr>
-      <w:bookmarkStart w:id="14" w:name="_Toc103774020"/>
+      <w:bookmarkStart w:id="16" w:name="_Toc103774020"/>
       <w:r>
         <w:rPr>
           <w:rFonts w:ascii="Times New Roman" w:eastAsiaTheme="minorHAnsi" w:hAnsi="Times New Roman" w:cs="Times New Roman"/>
@@ -8241,7 +8291,7 @@
         </w:rPr>
         <w:t xml:space="preserve"> DEVELOPMENT AND IMPLEMENTATION</w:t>
       </w:r>
-      <w:bookmarkEnd w:id="14"/>
+      <w:bookmarkEnd w:id="16"/>
     </w:p>
     <w:p>
       <w:pPr>
@@ -8278,8 +8328,8 @@
           <w:szCs w:val="28"/>
         </w:rPr>
       </w:pPr>
-      <w:bookmarkStart w:id="15" w:name="_Toc103113528"/>
-      <w:bookmarkStart w:id="16" w:name="_Toc103774021"/>
+      <w:bookmarkStart w:id="17" w:name="_Toc103113528"/>
+      <w:bookmarkStart w:id="18" w:name="_Toc103774021"/>
       <w:r>
         <w:rPr>
           <w:rFonts w:hint="eastAsia"/>
@@ -8297,8 +8347,8 @@
         </w:rPr>
         <w:t>.1 Existing programming tools for web development</w:t>
       </w:r>
-      <w:bookmarkEnd w:id="15"/>
-      <w:bookmarkEnd w:id="16"/>
+      <w:bookmarkEnd w:id="17"/>
+      <w:bookmarkEnd w:id="18"/>
     </w:p>
     <w:p>
       <w:pPr>
@@ -8334,18 +8384,7 @@
           <w:sz w:val="28"/>
           <w:szCs w:val="28"/>
         </w:rPr>
-        <w:t>.1</w:t>
-      </w:r>
-      <w:r>
-        <w:rPr>
-          <w:rFonts w:eastAsiaTheme="minorEastAsia"/>
-          <w:b/>
-          <w:bCs/>
-          <w:kern w:val="28"/>
-          <w:sz w:val="28"/>
-          <w:szCs w:val="28"/>
-        </w:rPr>
-        <w:t xml:space="preserve">.1 </w:t>
+        <w:t xml:space="preserve">.1.1 </w:t>
       </w:r>
       <w:r>
         <w:rPr>
@@ -8380,7 +8419,7 @@
         <w:ind w:firstLine="720"/>
         <w:jc w:val="both"/>
         <w:rPr>
-          <w:rFonts w:eastAsiaTheme="minorEastAsia" w:hint="eastAsia"/>
+          <w:rFonts w:eastAsiaTheme="minorEastAsia"/>
           <w:sz w:val="28"/>
           <w:szCs w:val="28"/>
           <w:lang w:eastAsia="zh-CN"/>
@@ -8439,18 +8478,7 @@
           <w:sz w:val="28"/>
           <w:szCs w:val="28"/>
         </w:rPr>
-        <w:t>.1</w:t>
-      </w:r>
-      <w:r>
-        <w:rPr>
-          <w:rFonts w:eastAsiaTheme="minorEastAsia"/>
-          <w:b/>
-          <w:bCs/>
-          <w:kern w:val="28"/>
-          <w:sz w:val="28"/>
-          <w:szCs w:val="28"/>
-        </w:rPr>
-        <w:t xml:space="preserve">.2 </w:t>
+        <w:t xml:space="preserve">.1.2 </w:t>
       </w:r>
       <w:r>
         <w:rPr>
@@ -8537,7 +8565,7 @@
         <w:ind w:firstLine="720"/>
         <w:jc w:val="both"/>
         <w:rPr>
-          <w:rFonts w:eastAsiaTheme="minorEastAsia" w:hint="eastAsia"/>
+          <w:rFonts w:eastAsiaTheme="minorEastAsia"/>
           <w:sz w:val="28"/>
           <w:szCs w:val="28"/>
           <w:lang w:eastAsia="zh-CN"/>
@@ -8656,18 +8684,7 @@
           <w:sz w:val="28"/>
           <w:szCs w:val="28"/>
         </w:rPr>
-        <w:t>.1</w:t>
-      </w:r>
-      <w:r>
-        <w:rPr>
-          <w:rFonts w:eastAsiaTheme="minorEastAsia"/>
-          <w:b/>
-          <w:bCs/>
-          <w:kern w:val="28"/>
-          <w:sz w:val="28"/>
-          <w:szCs w:val="28"/>
-        </w:rPr>
-        <w:t xml:space="preserve">.3 </w:t>
+        <w:t xml:space="preserve">.1.3 </w:t>
       </w:r>
       <w:r>
         <w:rPr>
@@ -8743,7 +8760,7 @@
         <w:ind w:firstLine="720"/>
         <w:jc w:val="both"/>
         <w:rPr>
-          <w:rFonts w:eastAsiaTheme="minorEastAsia" w:hint="eastAsia"/>
+          <w:rFonts w:eastAsiaTheme="minorEastAsia"/>
           <w:sz w:val="28"/>
           <w:szCs w:val="28"/>
           <w:lang w:eastAsia="zh-CN"/>
@@ -8803,18 +8820,7 @@
           <w:sz w:val="28"/>
           <w:szCs w:val="28"/>
         </w:rPr>
-        <w:t>.1</w:t>
-      </w:r>
-      <w:r>
-        <w:rPr>
-          <w:rFonts w:eastAsiaTheme="minorEastAsia"/>
-          <w:b/>
-          <w:bCs/>
-          <w:kern w:val="28"/>
-          <w:sz w:val="28"/>
-          <w:szCs w:val="28"/>
-        </w:rPr>
-        <w:t xml:space="preserve">.4 </w:t>
+        <w:t xml:space="preserve">.1.4 </w:t>
       </w:r>
       <w:r>
         <w:rPr>
@@ -8875,7 +8881,7 @@
         <w:ind w:firstLine="720"/>
         <w:jc w:val="both"/>
         <w:rPr>
-          <w:rFonts w:eastAsiaTheme="minorEastAsia" w:hint="eastAsia"/>
+          <w:rFonts w:eastAsiaTheme="minorEastAsia"/>
           <w:sz w:val="28"/>
           <w:szCs w:val="28"/>
           <w:lang w:eastAsia="zh-CN"/>
@@ -8925,18 +8931,7 @@
           <w:sz w:val="28"/>
           <w:szCs w:val="28"/>
         </w:rPr>
-        <w:t>.1</w:t>
-      </w:r>
-      <w:r>
-        <w:rPr>
-          <w:rFonts w:eastAsiaTheme="minorEastAsia"/>
-          <w:b/>
-          <w:bCs/>
-          <w:kern w:val="28"/>
-          <w:sz w:val="28"/>
-          <w:szCs w:val="28"/>
-        </w:rPr>
-        <w:t xml:space="preserve">.5 </w:t>
+        <w:t xml:space="preserve">.1.5 </w:t>
       </w:r>
       <w:r>
         <w:rPr>
@@ -9023,7 +9018,7 @@
         <w:ind w:firstLine="720"/>
         <w:jc w:val="both"/>
         <w:rPr>
-          <w:rFonts w:eastAsiaTheme="minorEastAsia" w:hint="eastAsia"/>
+          <w:rFonts w:eastAsiaTheme="minorEastAsia"/>
           <w:sz w:val="28"/>
           <w:szCs w:val="28"/>
           <w:lang w:eastAsia="zh-CN"/>
@@ -9073,18 +9068,7 @@
           <w:sz w:val="28"/>
           <w:szCs w:val="28"/>
         </w:rPr>
-        <w:t>.1</w:t>
-      </w:r>
-      <w:r>
-        <w:rPr>
-          <w:rFonts w:eastAsiaTheme="minorEastAsia"/>
-          <w:b/>
-          <w:bCs/>
-          <w:kern w:val="28"/>
-          <w:sz w:val="28"/>
-          <w:szCs w:val="28"/>
-        </w:rPr>
-        <w:t xml:space="preserve">.6 </w:t>
+        <w:t xml:space="preserve">.1.6 </w:t>
       </w:r>
       <w:r>
         <w:rPr>
@@ -9145,7 +9129,7 @@
         <w:ind w:firstLine="720"/>
         <w:jc w:val="both"/>
         <w:rPr>
-          <w:rFonts w:eastAsiaTheme="minorEastAsia" w:hint="eastAsia"/>
+          <w:rFonts w:eastAsiaTheme="minorEastAsia"/>
           <w:sz w:val="28"/>
           <w:szCs w:val="28"/>
           <w:lang w:eastAsia="zh-CN"/>
@@ -9205,18 +9189,7 @@
           <w:sz w:val="28"/>
           <w:szCs w:val="28"/>
         </w:rPr>
-        <w:t>.1</w:t>
-      </w:r>
-      <w:r>
-        <w:rPr>
-          <w:rFonts w:eastAsiaTheme="minorEastAsia"/>
-          <w:b/>
-          <w:bCs/>
-          <w:kern w:val="28"/>
-          <w:sz w:val="28"/>
-          <w:szCs w:val="28"/>
-        </w:rPr>
-        <w:t xml:space="preserve">.7 </w:t>
+        <w:t xml:space="preserve">.1.7 </w:t>
       </w:r>
       <w:r>
         <w:rPr>
@@ -9368,7 +9341,7 @@
         <w:ind w:firstLine="720"/>
         <w:jc w:val="both"/>
         <w:rPr>
-          <w:rFonts w:eastAsiaTheme="minorEastAsia" w:hint="eastAsia"/>
+          <w:rFonts w:eastAsiaTheme="minorEastAsia"/>
           <w:sz w:val="28"/>
           <w:szCs w:val="28"/>
           <w:lang w:eastAsia="zh-CN"/>
@@ -9454,18 +9427,7 @@
           <w:sz w:val="28"/>
           <w:szCs w:val="28"/>
         </w:rPr>
-        <w:t>.1</w:t>
-      </w:r>
-      <w:r>
-        <w:rPr>
-          <w:rFonts w:eastAsiaTheme="minorEastAsia"/>
-          <w:b/>
-          <w:bCs/>
-          <w:kern w:val="28"/>
-          <w:sz w:val="28"/>
-          <w:szCs w:val="28"/>
-        </w:rPr>
-        <w:t xml:space="preserve">.8 </w:t>
+        <w:t xml:space="preserve">.1.8 </w:t>
       </w:r>
       <w:r>
         <w:rPr>
@@ -9615,7 +9577,7 @@
         <w:spacing w:line="300" w:lineRule="auto"/>
         <w:jc w:val="both"/>
         <w:rPr>
-          <w:rFonts w:eastAsiaTheme="minorEastAsia" w:hint="eastAsia"/>
+          <w:rFonts w:eastAsiaTheme="minorEastAsia"/>
           <w:sz w:val="28"/>
           <w:szCs w:val="28"/>
           <w:lang w:eastAsia="zh-CN"/>
@@ -9634,7 +9596,7 @@
           <w:szCs w:val="28"/>
         </w:rPr>
       </w:pPr>
-      <w:bookmarkStart w:id="17" w:name="_Toc103774022"/>
+      <w:bookmarkStart w:id="19" w:name="_Toc103774022"/>
       <w:r>
         <w:rPr>
           <w:b/>
@@ -9668,7 +9630,7 @@
         </w:rPr>
         <w:t xml:space="preserve"> Programming Tools Used</w:t>
       </w:r>
-      <w:bookmarkEnd w:id="17"/>
+      <w:bookmarkEnd w:id="19"/>
     </w:p>
     <w:p>
       <w:pPr>
@@ -10392,7 +10354,7 @@
     </w:p>
     <w:p>
       <w:pPr>
-        <w:pStyle w:val="a5"/>
+        <w:pStyle w:val="ListParagraph"/>
         <w:numPr>
           <w:ilvl w:val="0"/>
           <w:numId w:val="46"/>
@@ -10428,7 +10390,7 @@
     </w:p>
     <w:p>
       <w:pPr>
-        <w:pStyle w:val="a5"/>
+        <w:pStyle w:val="ListParagraph"/>
         <w:numPr>
           <w:ilvl w:val="0"/>
           <w:numId w:val="45"/>
@@ -10464,7 +10426,7 @@
     </w:p>
     <w:p>
       <w:pPr>
-        <w:pStyle w:val="a5"/>
+        <w:pStyle w:val="ListParagraph"/>
         <w:numPr>
           <w:ilvl w:val="0"/>
           <w:numId w:val="45"/>
@@ -10492,7 +10454,7 @@
     </w:p>
     <w:p>
       <w:pPr>
-        <w:pStyle w:val="a5"/>
+        <w:pStyle w:val="ListParagraph"/>
         <w:numPr>
           <w:ilvl w:val="0"/>
           <w:numId w:val="45"/>
@@ -10528,7 +10490,7 @@
     </w:p>
     <w:p>
       <w:pPr>
-        <w:pStyle w:val="a5"/>
+        <w:pStyle w:val="ListParagraph"/>
         <w:numPr>
           <w:ilvl w:val="0"/>
           <w:numId w:val="45"/>
@@ -10572,7 +10534,7 @@
     </w:p>
     <w:p>
       <w:pPr>
-        <w:pStyle w:val="a5"/>
+        <w:pStyle w:val="ListParagraph"/>
         <w:numPr>
           <w:ilvl w:val="0"/>
           <w:numId w:val="45"/>
@@ -10608,7 +10570,7 @@
     </w:p>
     <w:p>
       <w:pPr>
-        <w:pStyle w:val="a5"/>
+        <w:pStyle w:val="ListParagraph"/>
         <w:numPr>
           <w:ilvl w:val="0"/>
           <w:numId w:val="45"/>
@@ -10679,8 +10641,8 @@
           <w:szCs w:val="28"/>
         </w:rPr>
       </w:pPr>
-      <w:bookmarkStart w:id="18" w:name="_Toc101530285"/>
-      <w:bookmarkStart w:id="19" w:name="_Toc103774023"/>
+      <w:bookmarkStart w:id="20" w:name="_Toc101530285"/>
+      <w:bookmarkStart w:id="21" w:name="_Toc103774023"/>
       <w:r>
         <w:rPr>
           <w:b/>
@@ -10706,12 +10668,12 @@
         </w:rPr>
         <w:t xml:space="preserve"> Framework</w:t>
       </w:r>
-      <w:bookmarkEnd w:id="18"/>
-      <w:bookmarkEnd w:id="19"/>
-    </w:p>
-    <w:p>
-      <w:pPr>
-        <w:pStyle w:val="a5"/>
+      <w:bookmarkEnd w:id="20"/>
+      <w:bookmarkEnd w:id="21"/>
+    </w:p>
+    <w:p>
+      <w:pPr>
+        <w:pStyle w:val="ListParagraph"/>
         <w:spacing w:after="0"/>
         <w:ind w:left="0" w:firstLine="726"/>
         <w:contextualSpacing w:val="0"/>
@@ -10753,8 +10715,8 @@
           <w:lang w:eastAsia="zh-CN"/>
         </w:rPr>
       </w:pPr>
-      <w:bookmarkStart w:id="20" w:name="_Toc101361215"/>
-      <w:bookmarkStart w:id="21" w:name="_Toc101530286"/>
+      <w:bookmarkStart w:id="22" w:name="_Toc101361215"/>
+      <w:bookmarkStart w:id="23" w:name="_Toc101530286"/>
       <w:r>
         <w:rPr>
           <w:rFonts w:eastAsiaTheme="minorEastAsia" w:hint="eastAsia"/>
@@ -10824,12 +10786,12 @@
         </w:rPr>
         <w:t>)</w:t>
       </w:r>
-      <w:bookmarkEnd w:id="20"/>
-      <w:bookmarkEnd w:id="21"/>
-    </w:p>
-    <w:p>
-      <w:pPr>
-        <w:pStyle w:val="a5"/>
+      <w:bookmarkEnd w:id="22"/>
+      <w:bookmarkEnd w:id="23"/>
+    </w:p>
+    <w:p>
+      <w:pPr>
+        <w:pStyle w:val="ListParagraph"/>
         <w:spacing w:after="0"/>
         <w:ind w:left="0" w:firstLine="726"/>
         <w:jc w:val="both"/>
@@ -10866,7 +10828,7 @@
     </w:p>
     <w:p>
       <w:pPr>
-        <w:pStyle w:val="a5"/>
+        <w:pStyle w:val="ListParagraph"/>
         <w:spacing w:after="0"/>
         <w:ind w:left="0" w:firstLine="726"/>
         <w:jc w:val="both"/>
@@ -10928,7 +10890,7 @@
     </w:p>
     <w:p>
       <w:pPr>
-        <w:pStyle w:val="a5"/>
+        <w:pStyle w:val="ListParagraph"/>
         <w:spacing w:after="0"/>
         <w:ind w:left="0" w:firstLine="726"/>
         <w:contextualSpacing w:val="0"/>
@@ -10973,8 +10935,8 @@
           <w:szCs w:val="28"/>
         </w:rPr>
       </w:pPr>
-      <w:bookmarkStart w:id="22" w:name="_Toc101361216"/>
-      <w:bookmarkStart w:id="23" w:name="_Toc101530287"/>
+      <w:bookmarkStart w:id="24" w:name="_Toc101361216"/>
+      <w:bookmarkStart w:id="25" w:name="_Toc101530287"/>
       <w:r>
         <w:rPr>
           <w:rFonts w:eastAsiaTheme="minorEastAsia" w:hint="eastAsia"/>
@@ -11006,12 +10968,12 @@
         </w:rPr>
         <w:t>Service layer</w:t>
       </w:r>
-      <w:bookmarkEnd w:id="22"/>
-      <w:bookmarkEnd w:id="23"/>
-    </w:p>
-    <w:p>
-      <w:pPr>
-        <w:pStyle w:val="a5"/>
+      <w:bookmarkEnd w:id="24"/>
+      <w:bookmarkEnd w:id="25"/>
+    </w:p>
+    <w:p>
+      <w:pPr>
+        <w:pStyle w:val="ListParagraph"/>
         <w:spacing w:after="0"/>
         <w:ind w:left="0" w:firstLine="726"/>
         <w:jc w:val="both"/>
@@ -11048,7 +11010,7 @@
     </w:p>
     <w:p>
       <w:pPr>
-        <w:pStyle w:val="a5"/>
+        <w:pStyle w:val="ListParagraph"/>
         <w:spacing w:after="0"/>
         <w:ind w:left="0" w:firstLine="726"/>
         <w:jc w:val="both"/>
@@ -11069,7 +11031,7 @@
     </w:p>
     <w:p>
       <w:pPr>
-        <w:pStyle w:val="a5"/>
+        <w:pStyle w:val="ListParagraph"/>
         <w:spacing w:after="0"/>
         <w:ind w:left="0" w:firstLine="726"/>
         <w:jc w:val="both"/>
@@ -11090,7 +11052,7 @@
     </w:p>
     <w:p>
       <w:pPr>
-        <w:pStyle w:val="a5"/>
+        <w:pStyle w:val="ListParagraph"/>
         <w:spacing w:after="0"/>
         <w:ind w:left="0" w:firstLine="726"/>
         <w:jc w:val="both"/>
@@ -11111,7 +11073,7 @@
     </w:p>
     <w:p>
       <w:pPr>
-        <w:pStyle w:val="a5"/>
+        <w:pStyle w:val="ListParagraph"/>
         <w:spacing w:after="0"/>
         <w:ind w:left="0" w:firstLine="726"/>
         <w:contextualSpacing w:val="0"/>
@@ -11155,8 +11117,8 @@
           <w:szCs w:val="28"/>
         </w:rPr>
       </w:pPr>
-      <w:bookmarkStart w:id="24" w:name="_Toc101361217"/>
-      <w:bookmarkStart w:id="25" w:name="_Toc101530288"/>
+      <w:bookmarkStart w:id="26" w:name="_Toc101361217"/>
+      <w:bookmarkStart w:id="27" w:name="_Toc101530288"/>
       <w:r>
         <w:rPr>
           <w:rFonts w:eastAsiaTheme="minorEastAsia" w:hint="eastAsia"/>
@@ -11188,12 +11150,12 @@
         </w:rPr>
         <w:t>Spring MVC: Controller layer</w:t>
       </w:r>
-      <w:bookmarkEnd w:id="24"/>
-      <w:bookmarkEnd w:id="25"/>
-    </w:p>
-    <w:p>
-      <w:pPr>
-        <w:pStyle w:val="a5"/>
+      <w:bookmarkEnd w:id="26"/>
+      <w:bookmarkEnd w:id="27"/>
+    </w:p>
+    <w:p>
+      <w:pPr>
+        <w:pStyle w:val="ListParagraph"/>
         <w:spacing w:after="0"/>
         <w:ind w:left="0" w:firstLine="726"/>
         <w:jc w:val="both"/>
@@ -11214,7 +11176,7 @@
     </w:p>
     <w:p>
       <w:pPr>
-        <w:pStyle w:val="a5"/>
+        <w:pStyle w:val="ListParagraph"/>
         <w:spacing w:after="0"/>
         <w:ind w:left="0" w:firstLine="726"/>
         <w:jc w:val="both"/>
@@ -11235,7 +11197,7 @@
     </w:p>
     <w:p>
       <w:pPr>
-        <w:pStyle w:val="a5"/>
+        <w:pStyle w:val="ListParagraph"/>
         <w:spacing w:after="0"/>
         <w:ind w:left="0" w:firstLine="726"/>
         <w:contextualSpacing w:val="0"/>
@@ -11269,8 +11231,8 @@
           <w:szCs w:val="28"/>
         </w:rPr>
       </w:pPr>
-      <w:bookmarkStart w:id="26" w:name="_Toc101361218"/>
-      <w:bookmarkStart w:id="27" w:name="_Toc101530289"/>
+      <w:bookmarkStart w:id="28" w:name="_Toc101361218"/>
+      <w:bookmarkStart w:id="29" w:name="_Toc101530289"/>
       <w:r>
         <w:rPr>
           <w:rFonts w:eastAsiaTheme="minorEastAsia" w:hint="eastAsia"/>
@@ -11302,12 +11264,12 @@
         </w:rPr>
         <w:t xml:space="preserve"> View layer</w:t>
       </w:r>
-      <w:bookmarkEnd w:id="26"/>
-      <w:bookmarkEnd w:id="27"/>
-    </w:p>
-    <w:p>
-      <w:pPr>
-        <w:pStyle w:val="a5"/>
+      <w:bookmarkEnd w:id="28"/>
+      <w:bookmarkEnd w:id="29"/>
+    </w:p>
+    <w:p>
+      <w:pPr>
+        <w:pStyle w:val="ListParagraph"/>
         <w:spacing w:after="0"/>
         <w:ind w:left="0" w:firstLine="726"/>
         <w:contextualSpacing w:val="0"/>
@@ -11345,7 +11307,7 @@
     </w:p>
     <w:p>
       <w:pPr>
-        <w:pStyle w:val="a5"/>
+        <w:pStyle w:val="ListParagraph"/>
         <w:spacing w:after="0"/>
         <w:ind w:left="0" w:firstLine="726"/>
         <w:contextualSpacing w:val="0"/>
@@ -11359,7 +11321,7 @@
     </w:p>
     <w:p>
       <w:pPr>
-        <w:pStyle w:val="a5"/>
+        <w:pStyle w:val="ListParagraph"/>
         <w:spacing w:after="0"/>
         <w:ind w:left="0" w:firstLine="726"/>
         <w:contextualSpacing w:val="0"/>
@@ -11373,7 +11335,7 @@
     </w:p>
     <w:p>
       <w:pPr>
-        <w:pStyle w:val="a5"/>
+        <w:pStyle w:val="ListParagraph"/>
         <w:spacing w:after="0"/>
         <w:ind w:left="0" w:firstLine="726"/>
         <w:contextualSpacing w:val="0"/>
@@ -11387,7 +11349,7 @@
     </w:p>
     <w:p>
       <w:pPr>
-        <w:pStyle w:val="a5"/>
+        <w:pStyle w:val="ListParagraph"/>
         <w:spacing w:after="0"/>
         <w:ind w:left="0" w:firstLine="726"/>
         <w:contextualSpacing w:val="0"/>
@@ -11401,7 +11363,7 @@
     </w:p>
     <w:p>
       <w:pPr>
-        <w:pStyle w:val="a5"/>
+        <w:pStyle w:val="ListParagraph"/>
         <w:spacing w:after="0"/>
         <w:ind w:left="0" w:firstLine="726"/>
         <w:contextualSpacing w:val="0"/>
@@ -11415,7 +11377,7 @@
     </w:p>
     <w:p>
       <w:pPr>
-        <w:pStyle w:val="a5"/>
+        <w:pStyle w:val="ListParagraph"/>
         <w:spacing w:after="0"/>
         <w:ind w:left="0" w:firstLine="726"/>
         <w:contextualSpacing w:val="0"/>
@@ -11429,7 +11391,7 @@
     </w:p>
     <w:p>
       <w:pPr>
-        <w:pStyle w:val="a5"/>
+        <w:pStyle w:val="ListParagraph"/>
         <w:spacing w:after="0"/>
         <w:ind w:left="0" w:firstLine="726"/>
         <w:contextualSpacing w:val="0"/>
@@ -11454,8 +11416,8 @@
           <w:lang w:eastAsia="zh-CN"/>
         </w:rPr>
       </w:pPr>
-      <w:bookmarkStart w:id="28" w:name="_Toc101361219"/>
-      <w:bookmarkStart w:id="29" w:name="_Toc101530290"/>
+      <w:bookmarkStart w:id="30" w:name="_Toc101361219"/>
+      <w:bookmarkStart w:id="31" w:name="_Toc101530290"/>
       <w:r>
         <w:rPr>
           <w:rFonts w:eastAsiaTheme="minorEastAsia" w:hint="eastAsia"/>
@@ -11488,8 +11450,8 @@
         </w:rPr>
         <w:t>SSM principles and processes</w:t>
       </w:r>
-      <w:bookmarkEnd w:id="28"/>
-      <w:bookmarkEnd w:id="29"/>
+      <w:bookmarkEnd w:id="30"/>
+      <w:bookmarkEnd w:id="31"/>
       <w:r>
         <w:rPr>
           <w:rFonts w:eastAsiaTheme="minorEastAsia"/>
@@ -11526,7 +11488,7 @@
         <w:ind w:left="720"/>
         <w:outlineLvl w:val="2"/>
         <w:rPr>
-          <w:rFonts w:eastAsiaTheme="minorEastAsia" w:hint="eastAsia"/>
+          <w:rFonts w:eastAsiaTheme="minorEastAsia"/>
           <w:kern w:val="28"/>
           <w:sz w:val="28"/>
           <w:szCs w:val="28"/>
@@ -11660,7 +11622,7 @@
           <w:szCs w:val="28"/>
         </w:rPr>
       </w:pPr>
-      <w:bookmarkStart w:id="30" w:name="_Toc103113542"/>
+      <w:bookmarkStart w:id="32" w:name="_Toc103113542"/>
       <w:r>
         <w:rPr>
           <w:rFonts w:eastAsiaTheme="minorEastAsia" w:hint="eastAsia"/>
@@ -11683,7 +11645,7 @@
         </w:rPr>
         <w:t>.3.6 Main advantages of SSM Framework</w:t>
       </w:r>
-      <w:bookmarkEnd w:id="30"/>
+      <w:bookmarkEnd w:id="32"/>
     </w:p>
     <w:p>
       <w:pPr>
@@ -12007,7 +11969,7 @@
         <w:ind w:firstLine="720"/>
         <w:jc w:val="both"/>
         <w:rPr>
-          <w:rFonts w:eastAsiaTheme="minorEastAsia" w:hint="eastAsia"/>
+          <w:rFonts w:eastAsiaTheme="minorEastAsia"/>
           <w:sz w:val="28"/>
           <w:szCs w:val="28"/>
           <w:lang w:eastAsia="zh-CN"/>
@@ -12114,7 +12076,7 @@
           <w:szCs w:val="28"/>
         </w:rPr>
       </w:pPr>
-      <w:bookmarkStart w:id="31" w:name="_Toc103774024"/>
+      <w:bookmarkStart w:id="33" w:name="_Toc103774024"/>
       <w:r>
         <w:rPr>
           <w:b/>
@@ -12147,7 +12109,7 @@
         </w:rPr>
         <w:t xml:space="preserve"> Project Implementation Description</w:t>
       </w:r>
-      <w:bookmarkEnd w:id="31"/>
+      <w:bookmarkEnd w:id="33"/>
     </w:p>
     <w:p>
       <w:pPr>
@@ -15814,8 +15776,8 @@
           <w:szCs w:val="28"/>
         </w:rPr>
       </w:pPr>
-      <w:bookmarkStart w:id="32" w:name="_Toc101361213"/>
-      <w:bookmarkStart w:id="33" w:name="_Toc101530284"/>
+      <w:bookmarkStart w:id="34" w:name="_Toc101361213"/>
+      <w:bookmarkStart w:id="35" w:name="_Toc101530284"/>
       <w:r>
         <w:rPr>
           <w:rFonts w:eastAsiaTheme="minorEastAsia"/>
@@ -15869,8 +15831,8 @@
         </w:rPr>
         <w:t>Main features of developed software</w:t>
       </w:r>
-      <w:bookmarkEnd w:id="32"/>
-      <w:bookmarkEnd w:id="33"/>
+      <w:bookmarkEnd w:id="34"/>
+      <w:bookmarkEnd w:id="35"/>
     </w:p>
     <w:p>
       <w:pPr>
@@ -15878,7 +15840,7 @@
         <w:ind w:firstLine="720"/>
         <w:jc w:val="both"/>
         <w:rPr>
-          <w:rFonts w:eastAsiaTheme="minorEastAsia" w:hint="eastAsia"/>
+          <w:rFonts w:eastAsiaTheme="minorEastAsia"/>
           <w:sz w:val="28"/>
           <w:szCs w:val="28"/>
           <w:lang w:eastAsia="zh-CN"/>
@@ -19123,7 +19085,7 @@
     </w:p>
     <w:p>
       <w:pPr>
-        <w:pStyle w:val="1"/>
+        <w:pStyle w:val="Heading1"/>
         <w:pageBreakBefore/>
         <w:suppressAutoHyphens/>
         <w:spacing w:before="120" w:after="240" w:line="23" w:lineRule="atLeast"/>
@@ -19133,8 +19095,8 @@
           <w:color w:val="000000" w:themeColor="text1"/>
         </w:rPr>
       </w:pPr>
-      <w:bookmarkStart w:id="34" w:name="_Toc101530291"/>
-      <w:bookmarkStart w:id="35" w:name="_Toc103774025"/>
+      <w:bookmarkStart w:id="36" w:name="_Toc101530291"/>
+      <w:bookmarkStart w:id="37" w:name="_Toc103774025"/>
       <w:r>
         <w:rPr>
           <w:rFonts w:ascii="Times New Roman" w:eastAsiaTheme="minorHAnsi" w:hAnsi="Times New Roman" w:cs="Times New Roman"/>
@@ -19156,8 +19118,8 @@
         </w:rPr>
         <w:t>USER GUIDE</w:t>
       </w:r>
-      <w:bookmarkEnd w:id="34"/>
-      <w:bookmarkEnd w:id="35"/>
+      <w:bookmarkEnd w:id="36"/>
+      <w:bookmarkEnd w:id="37"/>
     </w:p>
     <w:p>
       <w:pPr>
@@ -19230,7 +19192,7 @@
         <w:ind w:firstLine="720"/>
         <w:jc w:val="both"/>
         <w:rPr>
-          <w:rFonts w:eastAsiaTheme="minorEastAsia" w:hint="eastAsia"/>
+          <w:rFonts w:eastAsiaTheme="minorEastAsia"/>
           <w:sz w:val="28"/>
           <w:szCs w:val="28"/>
           <w:lang w:eastAsia="zh-CN"/>
@@ -20334,7 +20296,7 @@
     </w:p>
     <w:p>
       <w:pPr>
-        <w:pStyle w:val="a5"/>
+        <w:pStyle w:val="ListParagraph"/>
         <w:spacing w:before="120" w:after="240" w:line="23" w:lineRule="atLeast"/>
         <w:ind w:left="0"/>
         <w:contextualSpacing w:val="0"/>
@@ -20347,8 +20309,8 @@
           <w:szCs w:val="32"/>
         </w:rPr>
       </w:pPr>
-      <w:bookmarkStart w:id="36" w:name="_Toc101530292"/>
-      <w:bookmarkStart w:id="37" w:name="_Toc103774026"/>
+      <w:bookmarkStart w:id="38" w:name="_Toc101530292"/>
+      <w:bookmarkStart w:id="39" w:name="_Toc103774026"/>
       <w:r>
         <w:rPr>
           <w:rFonts w:ascii="Times New Roman" w:hAnsi="Times New Roman" w:cs="Times New Roman" w:hint="eastAsia"/>
@@ -20359,8 +20321,8 @@
         <w:lastRenderedPageBreak/>
         <w:t>CONCLUSION</w:t>
       </w:r>
-      <w:bookmarkEnd w:id="36"/>
-      <w:bookmarkEnd w:id="37"/>
+      <w:bookmarkEnd w:id="38"/>
+      <w:bookmarkEnd w:id="39"/>
     </w:p>
     <w:p>
       <w:pPr>
@@ -20466,27 +20428,7 @@
           <w:szCs w:val="28"/>
           <w:lang w:eastAsia="zh-CN"/>
         </w:rPr>
-        <w:t xml:space="preserve">(1) The most difficult to solve is the front-end and back-end cross-domain problem. Since the front-end and back-end separation technology is considered in the design, there will be different sources of policies when sending requests from the front-end and back-end. The problem, in order to solve this problem, I added a cross-domain filter to process the request header of the cross-domain request. Under the action of this filter, requests can be cross-domain. But there is still another problem, that is, if two Ajax get requests are used in the same interface, the cross-domain Ajax problem will occur again, but if one of the </w:t>
-      </w:r>
-      <w:proofErr w:type="gramStart"/>
-      <w:r>
-        <w:rPr>
-          <w:rFonts w:eastAsiaTheme="minorEastAsia"/>
-          <w:sz w:val="28"/>
-          <w:szCs w:val="28"/>
-          <w:lang w:eastAsia="zh-CN"/>
-        </w:rPr>
-        <w:t>get</w:t>
-      </w:r>
-      <w:proofErr w:type="gramEnd"/>
-      <w:r>
-        <w:rPr>
-          <w:rFonts w:eastAsiaTheme="minorEastAsia"/>
-          <w:sz w:val="28"/>
-          <w:szCs w:val="28"/>
-          <w:lang w:eastAsia="zh-CN"/>
-        </w:rPr>
-        <w:t xml:space="preserve"> is changed to other types of requests, the cross-domain problem will disappear.</w:t>
+        <w:t>(1) The most difficult to solve is the front-end and back-end cross-domain problem. Since the front-end and back-end separation technology is considered in the design, there will be different sources of policies when sending requests from the front-end and back-end. The problem, in order to solve this problem, I added a cross-domain filter to process the request header of the cross-domain request. Under the action of this filter, requests can be cross-domain. But there is still another problem, that is, if two Ajax get requests are used in the same interface, the cross-domain Ajax problem will occur again, but if one of the get is changed to other types of requests, the cross-domain problem will disappear.</w:t>
       </w:r>
     </w:p>
     <w:p>
@@ -20617,7 +20559,7 @@
     </w:p>
     <w:p>
       <w:pPr>
-        <w:pStyle w:val="a5"/>
+        <w:pStyle w:val="ListParagraph"/>
         <w:spacing w:before="120" w:after="240" w:line="23" w:lineRule="atLeast"/>
         <w:ind w:left="0"/>
         <w:contextualSpacing w:val="0"/>
@@ -20630,7 +20572,7 @@
           <w:szCs w:val="32"/>
         </w:rPr>
       </w:pPr>
-      <w:bookmarkStart w:id="38" w:name="_Toc103774027"/>
+      <w:bookmarkStart w:id="40" w:name="_Toc103774027"/>
       <w:r>
         <w:rPr>
           <w:rFonts w:ascii="Times New Roman" w:hAnsi="Times New Roman" w:cs="Times New Roman"/>
@@ -20650,7 +20592,7 @@
         </w:rPr>
         <w:t>EFERENCE</w:t>
       </w:r>
-      <w:bookmarkEnd w:id="38"/>
+      <w:bookmarkEnd w:id="40"/>
     </w:p>
     <w:p>
       <w:pPr>
@@ -21211,7 +21153,7 @@
     </w:p>
     <w:p>
       <w:pPr>
-        <w:pStyle w:val="a5"/>
+        <w:pStyle w:val="ListParagraph"/>
         <w:spacing w:before="240" w:after="240" w:line="23" w:lineRule="atLeast"/>
         <w:ind w:left="0"/>
         <w:contextualSpacing w:val="0"/>
@@ -21225,7 +21167,7 @@
           <w:szCs w:val="32"/>
         </w:rPr>
       </w:pPr>
-      <w:bookmarkStart w:id="39" w:name="_Toc103774028"/>
+      <w:bookmarkStart w:id="41" w:name="_Toc103774028"/>
       <w:r>
         <w:rPr>
           <w:rFonts w:ascii="Times New Roman" w:hAnsi="Times New Roman" w:cs="Times New Roman"/>
@@ -21247,7 +21189,7 @@
         </w:rPr>
         <w:t xml:space="preserve"> A</w:t>
       </w:r>
-      <w:bookmarkEnd w:id="39"/>
+      <w:bookmarkEnd w:id="41"/>
       <w:r>
         <w:rPr>
           <w:rFonts w:ascii="Times New Roman" w:hAnsi="Times New Roman" w:cs="Times New Roman"/>
@@ -21261,7 +21203,7 @@
     </w:p>
     <w:p>
       <w:pPr>
-        <w:pStyle w:val="a5"/>
+        <w:pStyle w:val="ListParagraph"/>
         <w:spacing w:before="120" w:after="240" w:line="23" w:lineRule="atLeast"/>
         <w:ind w:left="0"/>
         <w:contextualSpacing w:val="0"/>
@@ -21284,7 +21226,7 @@
     </w:p>
     <w:p>
       <w:pPr>
-        <w:pStyle w:val="a5"/>
+        <w:pStyle w:val="ListParagraph"/>
         <w:spacing w:before="120" w:after="240" w:line="23" w:lineRule="atLeast"/>
         <w:ind w:left="0"/>
         <w:contextualSpacing w:val="0"/>
@@ -21297,10 +21239,10 @@
           <w:szCs w:val="28"/>
         </w:rPr>
       </w:pPr>
-      <w:bookmarkStart w:id="40" w:name="_Toc103035113"/>
-      <w:bookmarkStart w:id="41" w:name="_Toc103089480"/>
-      <w:bookmarkStart w:id="42" w:name="_Toc103694008"/>
-      <w:bookmarkStart w:id="43" w:name="_Toc103774029"/>
+      <w:bookmarkStart w:id="42" w:name="_Toc103035113"/>
+      <w:bookmarkStart w:id="43" w:name="_Toc103089480"/>
+      <w:bookmarkStart w:id="44" w:name="_Toc103694008"/>
+      <w:bookmarkStart w:id="45" w:name="_Toc103774029"/>
       <w:r>
         <w:rPr>
           <w:rFonts w:ascii="Times New Roman" w:hAnsi="Times New Roman" w:cs="Times New Roman" w:hint="eastAsia"/>
@@ -21319,10 +21261,10 @@
         </w:rPr>
         <w:t>. Filters used to solve cross-domain problems</w:t>
       </w:r>
-      <w:bookmarkEnd w:id="40"/>
-      <w:bookmarkEnd w:id="41"/>
       <w:bookmarkEnd w:id="42"/>
       <w:bookmarkEnd w:id="43"/>
+      <w:bookmarkEnd w:id="44"/>
+      <w:bookmarkEnd w:id="45"/>
     </w:p>
     <w:p>
       <w:pPr>
@@ -22392,7 +22334,7 @@
     </w:p>
     <w:p>
       <w:pPr>
-        <w:pStyle w:val="a5"/>
+        <w:pStyle w:val="ListParagraph"/>
         <w:spacing w:before="120" w:after="240" w:line="23" w:lineRule="atLeast"/>
         <w:ind w:left="0"/>
         <w:contextualSpacing w:val="0"/>
@@ -22404,10 +22346,10 @@
           <w:szCs w:val="28"/>
         </w:rPr>
       </w:pPr>
-      <w:bookmarkStart w:id="44" w:name="_Toc103035114"/>
-      <w:bookmarkStart w:id="45" w:name="_Toc103089481"/>
-      <w:bookmarkStart w:id="46" w:name="_Toc103694009"/>
-      <w:bookmarkStart w:id="47" w:name="_Toc103774030"/>
+      <w:bookmarkStart w:id="46" w:name="_Toc103035114"/>
+      <w:bookmarkStart w:id="47" w:name="_Toc103089481"/>
+      <w:bookmarkStart w:id="48" w:name="_Toc103694009"/>
+      <w:bookmarkStart w:id="49" w:name="_Toc103774030"/>
       <w:r>
         <w:rPr>
           <w:rFonts w:ascii="Times New Roman" w:hAnsi="Times New Roman" w:cs="Times New Roman" w:hint="eastAsia"/>
@@ -22435,10 +22377,10 @@
         </w:rPr>
         <w:t xml:space="preserve"> Controller for materials management</w:t>
       </w:r>
-      <w:bookmarkEnd w:id="44"/>
-      <w:bookmarkEnd w:id="45"/>
       <w:bookmarkEnd w:id="46"/>
       <w:bookmarkEnd w:id="47"/>
+      <w:bookmarkEnd w:id="48"/>
+      <w:bookmarkEnd w:id="49"/>
     </w:p>
     <w:p>
       <w:pPr>
@@ -26876,7 +26818,7 @@
     </w:p>
     <w:p>
       <w:pPr>
-        <w:pStyle w:val="a5"/>
+        <w:pStyle w:val="ListParagraph"/>
         <w:spacing w:before="120" w:after="240" w:line="23" w:lineRule="atLeast"/>
         <w:ind w:left="0"/>
         <w:contextualSpacing w:val="0"/>
@@ -26888,10 +26830,10 @@
           <w:szCs w:val="28"/>
         </w:rPr>
       </w:pPr>
-      <w:bookmarkStart w:id="48" w:name="_Toc103035115"/>
-      <w:bookmarkStart w:id="49" w:name="_Toc103089482"/>
-      <w:bookmarkStart w:id="50" w:name="_Toc103694010"/>
-      <w:bookmarkStart w:id="51" w:name="_Toc103774031"/>
+      <w:bookmarkStart w:id="50" w:name="_Toc103035115"/>
+      <w:bookmarkStart w:id="51" w:name="_Toc103089482"/>
+      <w:bookmarkStart w:id="52" w:name="_Toc103694010"/>
+      <w:bookmarkStart w:id="53" w:name="_Toc103774031"/>
       <w:r>
         <w:rPr>
           <w:rFonts w:ascii="Times New Roman" w:hAnsi="Times New Roman" w:cs="Times New Roman"/>
@@ -26910,10 +26852,10 @@
         </w:rPr>
         <w:t xml:space="preserve"> Points management controller</w:t>
       </w:r>
-      <w:bookmarkEnd w:id="48"/>
-      <w:bookmarkEnd w:id="49"/>
       <w:bookmarkEnd w:id="50"/>
       <w:bookmarkEnd w:id="51"/>
+      <w:bookmarkEnd w:id="52"/>
+      <w:bookmarkEnd w:id="53"/>
     </w:p>
     <w:p>
       <w:pPr>
@@ -29251,7 +29193,7 @@
     </w:p>
     <w:p>
       <w:pPr>
-        <w:pStyle w:val="a5"/>
+        <w:pStyle w:val="ListParagraph"/>
         <w:spacing w:before="120" w:after="240" w:line="23" w:lineRule="atLeast"/>
         <w:ind w:left="0"/>
         <w:contextualSpacing w:val="0"/>
@@ -29263,10 +29205,10 @@
           <w:szCs w:val="28"/>
         </w:rPr>
       </w:pPr>
-      <w:bookmarkStart w:id="52" w:name="_Toc103035116"/>
-      <w:bookmarkStart w:id="53" w:name="_Toc103089483"/>
-      <w:bookmarkStart w:id="54" w:name="_Toc103694011"/>
-      <w:bookmarkStart w:id="55" w:name="_Toc103774032"/>
+      <w:bookmarkStart w:id="54" w:name="_Toc103035116"/>
+      <w:bookmarkStart w:id="55" w:name="_Toc103089483"/>
+      <w:bookmarkStart w:id="56" w:name="_Toc103694011"/>
+      <w:bookmarkStart w:id="57" w:name="_Toc103774032"/>
       <w:r>
         <w:rPr>
           <w:rFonts w:ascii="Times New Roman" w:hAnsi="Times New Roman" w:cs="Times New Roman" w:hint="eastAsia"/>
@@ -29303,10 +29245,10 @@
         </w:rPr>
         <w:t>verification of question answers.</w:t>
       </w:r>
-      <w:bookmarkEnd w:id="52"/>
-      <w:bookmarkEnd w:id="53"/>
       <w:bookmarkEnd w:id="54"/>
       <w:bookmarkEnd w:id="55"/>
+      <w:bookmarkEnd w:id="56"/>
+      <w:bookmarkEnd w:id="57"/>
     </w:p>
     <w:p>
       <w:pPr>
@@ -33937,7 +33879,7 @@
     </w:p>
     <w:p>
       <w:pPr>
-        <w:pStyle w:val="a5"/>
+        <w:pStyle w:val="ListParagraph"/>
         <w:spacing w:before="120" w:after="240" w:line="23" w:lineRule="atLeast"/>
         <w:ind w:left="0"/>
         <w:contextualSpacing w:val="0"/>
@@ -33949,10 +33891,10 @@
           <w:szCs w:val="28"/>
         </w:rPr>
       </w:pPr>
-      <w:bookmarkStart w:id="56" w:name="_Toc103035117"/>
-      <w:bookmarkStart w:id="57" w:name="_Toc103089484"/>
-      <w:bookmarkStart w:id="58" w:name="_Toc103694012"/>
-      <w:bookmarkStart w:id="59" w:name="_Toc103774033"/>
+      <w:bookmarkStart w:id="58" w:name="_Toc103035117"/>
+      <w:bookmarkStart w:id="59" w:name="_Toc103089484"/>
+      <w:bookmarkStart w:id="60" w:name="_Toc103694012"/>
+      <w:bookmarkStart w:id="61" w:name="_Toc103774033"/>
       <w:r>
         <w:rPr>
           <w:rFonts w:ascii="Times New Roman" w:hAnsi="Times New Roman" w:cs="Times New Roman" w:hint="eastAsia"/>
@@ -33980,10 +33922,10 @@
         </w:rPr>
         <w:t>Tool class used to encapsulate sending data to the backend</w:t>
       </w:r>
-      <w:bookmarkEnd w:id="56"/>
-      <w:bookmarkEnd w:id="57"/>
       <w:bookmarkEnd w:id="58"/>
       <w:bookmarkEnd w:id="59"/>
+      <w:bookmarkEnd w:id="60"/>
+      <w:bookmarkEnd w:id="61"/>
     </w:p>
     <w:p>
       <w:pPr>
@@ -35043,11 +34985,10 @@
         <w:docPartUnique/>
       </w:docPartObj>
     </w:sdtPr>
-    <w:sdtEndPr/>
     <w:sdtContent>
       <w:p>
         <w:pPr>
-          <w:pStyle w:val="af3"/>
+          <w:pStyle w:val="Footer"/>
           <w:jc w:val="right"/>
         </w:pPr>
         <w:r>
@@ -35073,7 +35014,7 @@
   </w:sdt>
   <w:p>
     <w:pPr>
-      <w:pStyle w:val="af3"/>
+      <w:pStyle w:val="Footer"/>
     </w:pPr>
   </w:p>
 </w:ftr>
@@ -35102,7 +35043,7 @@
 <w:hdr xmlns:wpc="http://schemas.microsoft.com/office/word/2010/wordprocessingCanvas" xmlns:cx="http://schemas.microsoft.com/office/drawing/2014/chartex" xmlns:cx1="http://schemas.microsoft.com/office/drawing/2015/9/8/chartex" xmlns:cx2="http://schemas.microsoft.com/office/drawing/2015/10/21/chartex" xmlns:cx3="http://schemas.microsoft.com/office/drawing/2016/5/9/chartex" xmlns:cx4="http://schemas.microsoft.com/office/drawing/2016/5/10/chartex" xmlns:cx5="http://schemas.microsoft.com/office/drawing/2016/5/11/chartex" xmlns:cx6="http://schemas.microsoft.com/office/drawing/2016/5/12/chartex" xmlns:cx7="http://schemas.microsoft.com/office/drawing/2016/5/13/chartex" xmlns:cx8="http://schemas.microsoft.com/office/drawing/2016/5/14/chartex" xmlns:mc="http://schemas.openxmlformats.org/markup-compatibility/2006" xmlns:aink="http://schemas.microsoft.com/office/drawing/2016/ink" xmlns:am3d="http://schemas.microsoft.com/office/drawing/2017/model3d" xmlns:o="urn:schemas-microsoft-com:office:office" xmlns:oel="http://schemas.microsoft.com/office/2019/extlst" xmlns:r="http://schemas.openxmlformats.org/officeDocument/2006/relationships" xmlns:m="http://schemas.openxmlformats.org/officeDocument/2006/math" xmlns:v="urn:schemas-microsoft-com:vml" xmlns:wp14="http://schemas.microsoft.com/office/word/2010/wordprocessingDrawing" xmlns:wp="http://schemas.openxmlformats.org/drawingml/2006/wordprocessingDrawing" xmlns:w10="urn:schemas-microsoft-com:office:word" xmlns:w="http://schemas.openxmlformats.org/wordprocessingml/2006/main" xmlns:w14="http://schemas.microsoft.com/office/word/2010/wordml" xmlns:w15="http://schemas.microsoft.com/office/word/2012/wordml" xmlns:w16cex="http://schemas.microsoft.com/office/word/2018/wordml/cex" xmlns:w16cid="http://schemas.microsoft.com/office/word/2016/wordml/cid" xmlns:w16="http://schemas.microsoft.com/office/word/2018/wordml" xmlns:w16sdtdh="http://schemas.microsoft.com/office/word/2020/wordml/sdtdatahash" xmlns:w16se="http://schemas.microsoft.com/office/word/2015/wordml/symex" xmlns:wpg="http://schemas.microsoft.com/office/word/2010/wordprocessingGroup" xmlns:wpi="http://schemas.microsoft.com/office/word/2010/wordprocessingInk" xmlns:wne="http://schemas.microsoft.com/office/word/2006/wordml" xmlns:wps="http://schemas.microsoft.com/office/word/2010/wordprocessingShape" mc:Ignorable="w14 w15 w16se w16cid w16 w16cex w16sdtdh wp14">
   <w:p>
     <w:pPr>
-      <w:pStyle w:val="af1"/>
+      <w:pStyle w:val="Header"/>
       <w:tabs>
         <w:tab w:val="clear" w:pos="4677"/>
         <w:tab w:val="clear" w:pos="9355"/>
@@ -40474,7 +40415,7 @@
     <w:lsdException w:name="Unresolved Mention" w:semiHidden="1" w:unhideWhenUsed="1"/>
     <w:lsdException w:name="Smart Link" w:semiHidden="1" w:unhideWhenUsed="1"/>
   </w:latentStyles>
-  <w:style w:type="paragraph" w:default="1" w:styleId="a">
+  <w:style w:type="paragraph" w:default="1" w:styleId="Normal">
     <w:name w:val="Normal"/>
     <w:qFormat/>
     <w:rsid w:val="009B1AEB"/>
@@ -40488,11 +40429,11 @@
       <w:lang w:val="en-US"/>
     </w:rPr>
   </w:style>
-  <w:style w:type="paragraph" w:styleId="1">
+  <w:style w:type="paragraph" w:styleId="Heading1">
     <w:name w:val="heading 1"/>
-    <w:basedOn w:val="a"/>
-    <w:next w:val="a"/>
-    <w:link w:val="10"/>
+    <w:basedOn w:val="Normal"/>
+    <w:next w:val="Normal"/>
+    <w:link w:val="Heading1Char"/>
     <w:uiPriority w:val="9"/>
     <w:qFormat/>
     <w:rsid w:val="00091C7D"/>
@@ -40509,11 +40450,11 @@
       <w:szCs w:val="32"/>
     </w:rPr>
   </w:style>
-  <w:style w:type="paragraph" w:styleId="2">
+  <w:style w:type="paragraph" w:styleId="Heading2">
     <w:name w:val="heading 2"/>
-    <w:basedOn w:val="a"/>
-    <w:next w:val="a"/>
-    <w:link w:val="20"/>
+    <w:basedOn w:val="Normal"/>
+    <w:next w:val="Normal"/>
+    <w:link w:val="Heading2Char"/>
     <w:uiPriority w:val="9"/>
     <w:unhideWhenUsed/>
     <w:qFormat/>
@@ -40531,11 +40472,11 @@
       <w:szCs w:val="26"/>
     </w:rPr>
   </w:style>
-  <w:style w:type="paragraph" w:styleId="3">
+  <w:style w:type="paragraph" w:styleId="Heading3">
     <w:name w:val="heading 3"/>
-    <w:basedOn w:val="a"/>
-    <w:next w:val="a"/>
-    <w:link w:val="30"/>
+    <w:basedOn w:val="Normal"/>
+    <w:next w:val="Normal"/>
+    <w:link w:val="Heading3Char"/>
     <w:uiPriority w:val="9"/>
     <w:semiHidden/>
     <w:unhideWhenUsed/>
@@ -40552,11 +40493,11 @@
       <w:color w:val="1F4D78" w:themeColor="accent1" w:themeShade="7F"/>
     </w:rPr>
   </w:style>
-  <w:style w:type="paragraph" w:styleId="4">
+  <w:style w:type="paragraph" w:styleId="Heading4">
     <w:name w:val="heading 4"/>
-    <w:basedOn w:val="a"/>
-    <w:next w:val="a"/>
-    <w:link w:val="40"/>
+    <w:basedOn w:val="Normal"/>
+    <w:next w:val="Normal"/>
+    <w:link w:val="Heading4Char"/>
     <w:uiPriority w:val="9"/>
     <w:unhideWhenUsed/>
     <w:qFormat/>
@@ -40574,11 +40515,11 @@
       <w:color w:val="2E74B5" w:themeColor="accent1" w:themeShade="BF"/>
     </w:rPr>
   </w:style>
-  <w:style w:type="paragraph" w:styleId="7">
+  <w:style w:type="paragraph" w:styleId="Heading7">
     <w:name w:val="heading 7"/>
-    <w:basedOn w:val="a"/>
-    <w:next w:val="a"/>
-    <w:link w:val="70"/>
+    <w:basedOn w:val="Normal"/>
+    <w:next w:val="Normal"/>
+    <w:link w:val="Heading7Char"/>
     <w:uiPriority w:val="9"/>
     <w:semiHidden/>
     <w:unhideWhenUsed/>
@@ -40597,11 +40538,11 @@
       <w:color w:val="1F4D78" w:themeColor="accent1" w:themeShade="7F"/>
     </w:rPr>
   </w:style>
-  <w:style w:type="paragraph" w:styleId="8">
+  <w:style w:type="paragraph" w:styleId="Heading8">
     <w:name w:val="heading 8"/>
-    <w:basedOn w:val="a"/>
-    <w:next w:val="a"/>
-    <w:link w:val="80"/>
+    <w:basedOn w:val="Normal"/>
+    <w:next w:val="Normal"/>
+    <w:link w:val="Heading8Char"/>
     <w:uiPriority w:val="9"/>
     <w:semiHidden/>
     <w:unhideWhenUsed/>
@@ -40620,13 +40561,12 @@
       <w:szCs w:val="21"/>
     </w:rPr>
   </w:style>
-  <w:style w:type="character" w:default="1" w:styleId="a0">
+  <w:style w:type="character" w:default="1" w:styleId="DefaultParagraphFont">
     <w:name w:val="Default Paragraph Font"/>
     <w:uiPriority w:val="1"/>
-    <w:semiHidden/>
     <w:unhideWhenUsed/>
   </w:style>
-  <w:style w:type="table" w:default="1" w:styleId="a1">
+  <w:style w:type="table" w:default="1" w:styleId="TableNormal">
     <w:name w:val="Normal Table"/>
     <w:uiPriority w:val="99"/>
     <w:semiHidden/>
@@ -40641,16 +40581,16 @@
       </w:tblCellMar>
     </w:tblPr>
   </w:style>
-  <w:style w:type="numbering" w:default="1" w:styleId="a2">
+  <w:style w:type="numbering" w:default="1" w:styleId="NoList">
     <w:name w:val="No List"/>
     <w:uiPriority w:val="99"/>
     <w:semiHidden/>
     <w:unhideWhenUsed/>
   </w:style>
-  <w:style w:type="paragraph" w:styleId="a3">
+  <w:style w:type="paragraph" w:styleId="NormalWeb">
     <w:name w:val="Normal (Web)"/>
-    <w:basedOn w:val="a"/>
-    <w:link w:val="a4"/>
+    <w:basedOn w:val="Normal"/>
+    <w:link w:val="NormalWebChar"/>
     <w:uiPriority w:val="99"/>
     <w:rsid w:val="00997BC2"/>
     <w:pPr>
@@ -40661,10 +40601,10 @@
       <w:color w:val="000000"/>
     </w:rPr>
   </w:style>
-  <w:style w:type="character" w:customStyle="1" w:styleId="a4">
-    <w:name w:val="普通(网站) 字符"/>
-    <w:basedOn w:val="a0"/>
-    <w:link w:val="a3"/>
+  <w:style w:type="character" w:customStyle="1" w:styleId="NormalWebChar">
+    <w:name w:val="Normal (Web) Char"/>
+    <w:basedOn w:val="DefaultParagraphFont"/>
+    <w:link w:val="NormalWeb"/>
     <w:uiPriority w:val="99"/>
     <w:rsid w:val="00997BC2"/>
     <w:rPr>
@@ -40675,10 +40615,10 @@
       <w:lang w:val="en-US"/>
     </w:rPr>
   </w:style>
-  <w:style w:type="paragraph" w:styleId="a5">
+  <w:style w:type="paragraph" w:styleId="ListParagraph">
     <w:name w:val="List Paragraph"/>
-    <w:basedOn w:val="a"/>
-    <w:link w:val="a6"/>
+    <w:basedOn w:val="Normal"/>
+    <w:link w:val="ListParagraphChar"/>
     <w:uiPriority w:val="34"/>
     <w:qFormat/>
     <w:rsid w:val="00997BC2"/>
@@ -40693,10 +40633,10 @@
       <w:szCs w:val="22"/>
     </w:rPr>
   </w:style>
-  <w:style w:type="character" w:customStyle="1" w:styleId="40">
-    <w:name w:val="标题 4 字符"/>
-    <w:basedOn w:val="a0"/>
-    <w:link w:val="4"/>
+  <w:style w:type="character" w:customStyle="1" w:styleId="Heading4Char">
+    <w:name w:val="Heading 4 Char"/>
+    <w:basedOn w:val="DefaultParagraphFont"/>
+    <w:link w:val="Heading4"/>
     <w:uiPriority w:val="9"/>
     <w:rsid w:val="00997BC2"/>
     <w:rPr>
@@ -40709,10 +40649,10 @@
       <w:lang w:val="en-US"/>
     </w:rPr>
   </w:style>
-  <w:style w:type="character" w:customStyle="1" w:styleId="70">
-    <w:name w:val="标题 7 字符"/>
-    <w:basedOn w:val="a0"/>
-    <w:link w:val="7"/>
+  <w:style w:type="character" w:customStyle="1" w:styleId="Heading7Char">
+    <w:name w:val="Heading 7 Char"/>
+    <w:basedOn w:val="DefaultParagraphFont"/>
+    <w:link w:val="Heading7"/>
     <w:uiPriority w:val="9"/>
     <w:semiHidden/>
     <w:rsid w:val="00997BC2"/>
@@ -40726,10 +40666,10 @@
       <w:lang w:val="en-US"/>
     </w:rPr>
   </w:style>
-  <w:style w:type="character" w:customStyle="1" w:styleId="80">
-    <w:name w:val="标题 8 字符"/>
-    <w:basedOn w:val="a0"/>
-    <w:link w:val="8"/>
+  <w:style w:type="character" w:customStyle="1" w:styleId="Heading8Char">
+    <w:name w:val="Heading 8 Char"/>
+    <w:basedOn w:val="DefaultParagraphFont"/>
+    <w:link w:val="Heading8"/>
     <w:uiPriority w:val="9"/>
     <w:semiHidden/>
     <w:rsid w:val="00997BC2"/>
@@ -40741,10 +40681,10 @@
       <w:lang w:val="en-US"/>
     </w:rPr>
   </w:style>
-  <w:style w:type="paragraph" w:styleId="21">
+  <w:style w:type="paragraph" w:styleId="BodyText2">
     <w:name w:val="Body Text 2"/>
-    <w:basedOn w:val="a"/>
-    <w:link w:val="22"/>
+    <w:basedOn w:val="Normal"/>
+    <w:link w:val="BodyText2Char"/>
     <w:rsid w:val="00997BC2"/>
     <w:pPr>
       <w:spacing w:after="120" w:line="480" w:lineRule="auto"/>
@@ -40753,10 +40693,10 @@
       <w:rFonts w:ascii="Bookman Old Style" w:hAnsi="Bookman Old Style"/>
     </w:rPr>
   </w:style>
-  <w:style w:type="character" w:customStyle="1" w:styleId="22">
-    <w:name w:val="正文文本 2 字符"/>
-    <w:basedOn w:val="a0"/>
-    <w:link w:val="21"/>
+  <w:style w:type="character" w:customStyle="1" w:styleId="BodyText2Char">
+    <w:name w:val="Body Text 2 Char"/>
+    <w:basedOn w:val="DefaultParagraphFont"/>
+    <w:link w:val="BodyText2"/>
     <w:rsid w:val="00997BC2"/>
     <w:rPr>
       <w:rFonts w:ascii="Bookman Old Style" w:eastAsia="Times New Roman" w:hAnsi="Bookman Old Style" w:cs="Times New Roman"/>
@@ -40765,19 +40705,19 @@
       <w:lang w:val="en-US"/>
     </w:rPr>
   </w:style>
-  <w:style w:type="paragraph" w:styleId="a7">
+  <w:style w:type="paragraph" w:styleId="BodyText">
     <w:name w:val="Body Text"/>
-    <w:basedOn w:val="a"/>
-    <w:link w:val="a8"/>
+    <w:basedOn w:val="Normal"/>
+    <w:link w:val="BodyTextChar"/>
     <w:rsid w:val="00A50C2A"/>
     <w:pPr>
       <w:spacing w:after="120"/>
     </w:pPr>
   </w:style>
-  <w:style w:type="character" w:customStyle="1" w:styleId="a8">
-    <w:name w:val="正文文本 字符"/>
-    <w:basedOn w:val="a0"/>
-    <w:link w:val="a7"/>
+  <w:style w:type="character" w:customStyle="1" w:styleId="BodyTextChar">
+    <w:name w:val="Body Text Char"/>
+    <w:basedOn w:val="DefaultParagraphFont"/>
+    <w:link w:val="BodyText"/>
     <w:rsid w:val="00A50C2A"/>
     <w:rPr>
       <w:rFonts w:ascii="Times New Roman" w:eastAsia="Times New Roman" w:hAnsi="Times New Roman" w:cs="Times New Roman"/>
@@ -40786,10 +40726,10 @@
       <w:lang w:val="en-US"/>
     </w:rPr>
   </w:style>
-  <w:style w:type="paragraph" w:styleId="23">
+  <w:style w:type="paragraph" w:styleId="BodyTextIndent2">
     <w:name w:val="Body Text Indent 2"/>
-    <w:basedOn w:val="a"/>
-    <w:link w:val="24"/>
+    <w:basedOn w:val="Normal"/>
+    <w:link w:val="BodyTextIndent2Char"/>
     <w:uiPriority w:val="99"/>
     <w:semiHidden/>
     <w:unhideWhenUsed/>
@@ -40799,10 +40739,10 @@
       <w:ind w:left="283"/>
     </w:pPr>
   </w:style>
-  <w:style w:type="character" w:customStyle="1" w:styleId="24">
-    <w:name w:val="正文文本缩进 2 字符"/>
-    <w:basedOn w:val="a0"/>
-    <w:link w:val="23"/>
+  <w:style w:type="character" w:customStyle="1" w:styleId="BodyTextIndent2Char">
+    <w:name w:val="Body Text Indent 2 Char"/>
+    <w:basedOn w:val="DefaultParagraphFont"/>
+    <w:link w:val="BodyTextIndent2"/>
     <w:uiPriority w:val="99"/>
     <w:semiHidden/>
     <w:rsid w:val="00A50C2A"/>
@@ -40813,7 +40753,7 @@
       <w:lang w:val="en-US"/>
     </w:rPr>
   </w:style>
-  <w:style w:type="paragraph" w:styleId="a9">
+  <w:style w:type="paragraph" w:styleId="NoSpacing">
     <w:name w:val="No Spacing"/>
     <w:uiPriority w:val="1"/>
     <w:qFormat/>
@@ -40828,10 +40768,10 @@
       <w:lang w:val="en-US"/>
     </w:rPr>
   </w:style>
-  <w:style w:type="character" w:customStyle="1" w:styleId="10">
-    <w:name w:val="标题 1 字符"/>
-    <w:basedOn w:val="a0"/>
-    <w:link w:val="1"/>
+  <w:style w:type="character" w:customStyle="1" w:styleId="Heading1Char">
+    <w:name w:val="Heading 1 Char"/>
+    <w:basedOn w:val="DefaultParagraphFont"/>
+    <w:link w:val="Heading1"/>
     <w:uiPriority w:val="9"/>
     <w:rsid w:val="00091C7D"/>
     <w:rPr>
@@ -40842,10 +40782,10 @@
       <w:lang w:val="en-US"/>
     </w:rPr>
   </w:style>
-  <w:style w:type="character" w:customStyle="1" w:styleId="20">
-    <w:name w:val="标题 2 字符"/>
-    <w:basedOn w:val="a0"/>
-    <w:link w:val="2"/>
+  <w:style w:type="character" w:customStyle="1" w:styleId="Heading2Char">
+    <w:name w:val="Heading 2 Char"/>
+    <w:basedOn w:val="DefaultParagraphFont"/>
+    <w:link w:val="Heading2"/>
     <w:uiPriority w:val="9"/>
     <w:rsid w:val="00091C7D"/>
     <w:rPr>
@@ -40856,10 +40796,10 @@
       <w:lang w:val="en-US"/>
     </w:rPr>
   </w:style>
-  <w:style w:type="character" w:customStyle="1" w:styleId="30">
-    <w:name w:val="标题 3 字符"/>
-    <w:basedOn w:val="a0"/>
-    <w:link w:val="3"/>
+  <w:style w:type="character" w:customStyle="1" w:styleId="Heading3Char">
+    <w:name w:val="Heading 3 Char"/>
+    <w:basedOn w:val="DefaultParagraphFont"/>
+    <w:link w:val="Heading3"/>
     <w:uiPriority w:val="9"/>
     <w:semiHidden/>
     <w:rsid w:val="00091C7D"/>
@@ -40871,10 +40811,10 @@
       <w:lang w:val="en-US"/>
     </w:rPr>
   </w:style>
-  <w:style w:type="paragraph" w:styleId="aa">
+  <w:style w:type="paragraph" w:styleId="BodyTextIndent">
     <w:name w:val="Body Text Indent"/>
-    <w:basedOn w:val="a"/>
-    <w:link w:val="ab"/>
+    <w:basedOn w:val="Normal"/>
+    <w:link w:val="BodyTextIndentChar"/>
     <w:uiPriority w:val="99"/>
     <w:unhideWhenUsed/>
     <w:rsid w:val="00091C7D"/>
@@ -40883,10 +40823,10 @@
       <w:ind w:left="360"/>
     </w:pPr>
   </w:style>
-  <w:style w:type="character" w:customStyle="1" w:styleId="ab">
-    <w:name w:val="正文文本缩进 字符"/>
-    <w:basedOn w:val="a0"/>
-    <w:link w:val="aa"/>
+  <w:style w:type="character" w:customStyle="1" w:styleId="BodyTextIndentChar">
+    <w:name w:val="Body Text Indent Char"/>
+    <w:basedOn w:val="DefaultParagraphFont"/>
+    <w:link w:val="BodyTextIndent"/>
     <w:uiPriority w:val="99"/>
     <w:rsid w:val="00091C7D"/>
     <w:rPr>
@@ -40898,16 +40838,16 @@
   </w:style>
   <w:style w:type="paragraph" w:customStyle="1" w:styleId="label">
     <w:name w:val="label"/>
-    <w:basedOn w:val="a"/>
+    <w:basedOn w:val="Normal"/>
     <w:rsid w:val="00091C7D"/>
     <w:pPr>
       <w:spacing w:before="100" w:beforeAutospacing="1" w:after="100" w:afterAutospacing="1"/>
     </w:pPr>
   </w:style>
-  <w:style w:type="paragraph" w:styleId="HTML">
+  <w:style w:type="paragraph" w:styleId="HTMLPreformatted">
     <w:name w:val="HTML Preformatted"/>
-    <w:basedOn w:val="a"/>
-    <w:link w:val="HTML0"/>
+    <w:basedOn w:val="Normal"/>
+    <w:link w:val="HTMLPreformattedChar"/>
     <w:uiPriority w:val="99"/>
     <w:semiHidden/>
     <w:unhideWhenUsed/>
@@ -40938,10 +40878,10 @@
       <w:szCs w:val="20"/>
     </w:rPr>
   </w:style>
-  <w:style w:type="character" w:customStyle="1" w:styleId="HTML0">
-    <w:name w:val="HTML 预设格式 字符"/>
-    <w:basedOn w:val="a0"/>
-    <w:link w:val="HTML"/>
+  <w:style w:type="character" w:customStyle="1" w:styleId="HTMLPreformattedChar">
+    <w:name w:val="HTML Preformatted Char"/>
+    <w:basedOn w:val="DefaultParagraphFont"/>
+    <w:link w:val="HTMLPreformatted"/>
     <w:uiPriority w:val="99"/>
     <w:semiHidden/>
     <w:rsid w:val="00091C7D"/>
@@ -40969,9 +40909,9 @@
       <w:lang w:val="en-US"/>
     </w:rPr>
   </w:style>
-  <w:style w:type="character" w:styleId="ac">
+  <w:style w:type="character" w:styleId="Hyperlink">
     <w:name w:val="Hyperlink"/>
-    <w:basedOn w:val="a0"/>
+    <w:basedOn w:val="DefaultParagraphFont"/>
     <w:uiPriority w:val="99"/>
     <w:unhideWhenUsed/>
     <w:rsid w:val="00091C7D"/>
@@ -40980,9 +40920,9 @@
       <w:u w:val="single"/>
     </w:rPr>
   </w:style>
-  <w:style w:type="character" w:styleId="ad">
+  <w:style w:type="character" w:styleId="Emphasis">
     <w:name w:val="Emphasis"/>
-    <w:basedOn w:val="a0"/>
+    <w:basedOn w:val="DefaultParagraphFont"/>
     <w:uiPriority w:val="20"/>
     <w:qFormat/>
     <w:rsid w:val="00091C7D"/>
@@ -40993,12 +40933,12 @@
   </w:style>
   <w:style w:type="character" w:customStyle="1" w:styleId="text">
     <w:name w:val="text"/>
-    <w:basedOn w:val="a0"/>
+    <w:basedOn w:val="DefaultParagraphFont"/>
     <w:rsid w:val="00091C7D"/>
   </w:style>
-  <w:style w:type="character" w:styleId="HTML1">
+  <w:style w:type="character" w:styleId="HTMLCite">
     <w:name w:val="HTML Cite"/>
-    <w:basedOn w:val="a0"/>
+    <w:basedOn w:val="DefaultParagraphFont"/>
     <w:uiPriority w:val="99"/>
     <w:semiHidden/>
     <w:unhideWhenUsed/>
@@ -41008,9 +40948,9 @@
       <w:iCs/>
     </w:rPr>
   </w:style>
-  <w:style w:type="character" w:styleId="HTML2">
+  <w:style w:type="character" w:styleId="HTMLCode">
     <w:name w:val="HTML Code"/>
-    <w:basedOn w:val="a0"/>
+    <w:basedOn w:val="DefaultParagraphFont"/>
     <w:uiPriority w:val="99"/>
     <w:semiHidden/>
     <w:unhideWhenUsed/>
@@ -41021,9 +40961,9 @@
       <w:szCs w:val="20"/>
     </w:rPr>
   </w:style>
-  <w:style w:type="character" w:styleId="ae">
+  <w:style w:type="character" w:styleId="Strong">
     <w:name w:val="Strong"/>
-    <w:basedOn w:val="a0"/>
+    <w:basedOn w:val="DefaultParagraphFont"/>
     <w:uiPriority w:val="22"/>
     <w:qFormat/>
     <w:rsid w:val="00091C7D"/>
@@ -41034,13 +40974,13 @@
   </w:style>
   <w:style w:type="character" w:customStyle="1" w:styleId="apple-converted-space">
     <w:name w:val="apple-converted-space"/>
-    <w:basedOn w:val="a0"/>
+    <w:basedOn w:val="DefaultParagraphFont"/>
     <w:rsid w:val="000A2699"/>
   </w:style>
-  <w:style w:type="paragraph" w:styleId="af">
+  <w:style w:type="paragraph" w:styleId="BalloonText">
     <w:name w:val="Balloon Text"/>
-    <w:basedOn w:val="a"/>
-    <w:link w:val="af0"/>
+    <w:basedOn w:val="Normal"/>
+    <w:link w:val="BalloonTextChar"/>
     <w:uiPriority w:val="99"/>
     <w:semiHidden/>
     <w:unhideWhenUsed/>
@@ -41051,10 +40991,10 @@
       <w:szCs w:val="16"/>
     </w:rPr>
   </w:style>
-  <w:style w:type="character" w:customStyle="1" w:styleId="af0">
-    <w:name w:val="批注框文本 字符"/>
-    <w:basedOn w:val="a0"/>
-    <w:link w:val="af"/>
+  <w:style w:type="character" w:customStyle="1" w:styleId="BalloonTextChar">
+    <w:name w:val="Balloon Text Char"/>
+    <w:basedOn w:val="DefaultParagraphFont"/>
+    <w:link w:val="BalloonText"/>
     <w:uiPriority w:val="99"/>
     <w:semiHidden/>
     <w:rsid w:val="001539EA"/>
@@ -41067,7 +41007,7 @@
   </w:style>
   <w:style w:type="paragraph" w:customStyle="1" w:styleId="f0nt32">
     <w:name w:val="f0nt_32"/>
-    <w:basedOn w:val="a"/>
+    <w:basedOn w:val="Normal"/>
     <w:rsid w:val="001E4738"/>
     <w:pPr>
       <w:spacing w:before="100" w:beforeAutospacing="1" w:after="100" w:afterAutospacing="1"/>
@@ -41076,10 +41016,10 @@
       <w:lang w:val="ru-RU" w:eastAsia="ru-RU"/>
     </w:rPr>
   </w:style>
-  <w:style w:type="paragraph" w:styleId="af1">
+  <w:style w:type="paragraph" w:styleId="Header">
     <w:name w:val="header"/>
-    <w:basedOn w:val="a"/>
-    <w:link w:val="af2"/>
+    <w:basedOn w:val="Normal"/>
+    <w:link w:val="HeaderChar"/>
     <w:uiPriority w:val="99"/>
     <w:unhideWhenUsed/>
     <w:rsid w:val="00D92AAC"/>
@@ -41090,10 +41030,10 @@
       </w:tabs>
     </w:pPr>
   </w:style>
-  <w:style w:type="character" w:customStyle="1" w:styleId="af2">
-    <w:name w:val="页眉 字符"/>
-    <w:basedOn w:val="a0"/>
-    <w:link w:val="af1"/>
+  <w:style w:type="character" w:customStyle="1" w:styleId="HeaderChar">
+    <w:name w:val="Header Char"/>
+    <w:basedOn w:val="DefaultParagraphFont"/>
+    <w:link w:val="Header"/>
     <w:uiPriority w:val="99"/>
     <w:rsid w:val="00D92AAC"/>
     <w:rPr>
@@ -41103,10 +41043,10 @@
       <w:lang w:val="en-US"/>
     </w:rPr>
   </w:style>
-  <w:style w:type="paragraph" w:styleId="af3">
+  <w:style w:type="paragraph" w:styleId="Footer">
     <w:name w:val="footer"/>
-    <w:basedOn w:val="a"/>
-    <w:link w:val="af4"/>
+    <w:basedOn w:val="Normal"/>
+    <w:link w:val="FooterChar"/>
     <w:uiPriority w:val="99"/>
     <w:unhideWhenUsed/>
     <w:rsid w:val="00D92AAC"/>
@@ -41117,10 +41057,10 @@
       </w:tabs>
     </w:pPr>
   </w:style>
-  <w:style w:type="character" w:customStyle="1" w:styleId="af4">
-    <w:name w:val="页脚 字符"/>
-    <w:basedOn w:val="a0"/>
-    <w:link w:val="af3"/>
+  <w:style w:type="character" w:customStyle="1" w:styleId="FooterChar">
+    <w:name w:val="Footer Char"/>
+    <w:basedOn w:val="DefaultParagraphFont"/>
+    <w:link w:val="Footer"/>
     <w:uiPriority w:val="99"/>
     <w:rsid w:val="00D92AAC"/>
     <w:rPr>
@@ -41132,8 +41072,8 @@
   </w:style>
   <w:style w:type="paragraph" w:styleId="TOC1">
     <w:name w:val="toc 1"/>
-    <w:basedOn w:val="a"/>
-    <w:next w:val="a"/>
+    <w:basedOn w:val="Normal"/>
+    <w:next w:val="Normal"/>
     <w:autoRedefine/>
     <w:uiPriority w:val="39"/>
     <w:unhideWhenUsed/>
@@ -41154,8 +41094,8 @@
   </w:style>
   <w:style w:type="paragraph" w:styleId="TOC2">
     <w:name w:val="toc 2"/>
-    <w:basedOn w:val="a"/>
-    <w:next w:val="a"/>
+    <w:basedOn w:val="Normal"/>
+    <w:next w:val="Normal"/>
     <w:autoRedefine/>
     <w:uiPriority w:val="39"/>
     <w:unhideWhenUsed/>
@@ -41173,8 +41113,8 @@
   </w:style>
   <w:style w:type="paragraph" w:styleId="TOC3">
     <w:name w:val="toc 3"/>
-    <w:basedOn w:val="a"/>
-    <w:next w:val="a"/>
+    <w:basedOn w:val="Normal"/>
+    <w:next w:val="Normal"/>
     <w:autoRedefine/>
     <w:uiPriority w:val="39"/>
     <w:unhideWhenUsed/>
@@ -41184,9 +41124,9 @@
       <w:ind w:left="480"/>
     </w:pPr>
   </w:style>
-  <w:style w:type="table" w:styleId="af5">
+  <w:style w:type="table" w:styleId="TableGrid">
     <w:name w:val="Table Grid"/>
-    <w:basedOn w:val="a1"/>
+    <w:basedOn w:val="TableNormal"/>
     <w:uiPriority w:val="59"/>
     <w:rsid w:val="00CF0FF2"/>
     <w:pPr>
@@ -41206,10 +41146,10 @@
       </w:tblBorders>
     </w:tblPr>
   </w:style>
-  <w:style w:type="paragraph" w:styleId="af6">
+  <w:style w:type="paragraph" w:styleId="Title">
     <w:name w:val="Title"/>
-    <w:basedOn w:val="a"/>
-    <w:link w:val="af7"/>
+    <w:basedOn w:val="Normal"/>
+    <w:link w:val="TitleChar"/>
     <w:qFormat/>
     <w:rsid w:val="00252CFD"/>
     <w:pPr>
@@ -41224,10 +41164,10 @@
       <w:lang w:eastAsia="ru-RU"/>
     </w:rPr>
   </w:style>
-  <w:style w:type="character" w:customStyle="1" w:styleId="af7">
-    <w:name w:val="标题 字符"/>
-    <w:basedOn w:val="a0"/>
-    <w:link w:val="af6"/>
+  <w:style w:type="character" w:customStyle="1" w:styleId="TitleChar">
+    <w:name w:val="Title Char"/>
+    <w:basedOn w:val="DefaultParagraphFont"/>
+    <w:link w:val="Title"/>
     <w:rsid w:val="00252CFD"/>
     <w:rPr>
       <w:rFonts w:ascii="Arial" w:eastAsia="Times New Roman" w:hAnsi="Arial" w:cs="Times New Roman"/>
@@ -41237,11 +41177,11 @@
       <w:lang w:eastAsia="ru-RU"/>
     </w:rPr>
   </w:style>
-  <w:style w:type="paragraph" w:styleId="af8">
+  <w:style w:type="paragraph" w:styleId="Subtitle">
     <w:name w:val="Subtitle"/>
-    <w:basedOn w:val="a"/>
-    <w:next w:val="a"/>
-    <w:link w:val="af9"/>
+    <w:basedOn w:val="Normal"/>
+    <w:next w:val="Normal"/>
+    <w:link w:val="SubtitleChar"/>
     <w:uiPriority w:val="11"/>
     <w:qFormat/>
     <w:rsid w:val="009E3417"/>
@@ -41259,10 +41199,10 @@
       <w:szCs w:val="32"/>
     </w:rPr>
   </w:style>
-  <w:style w:type="character" w:customStyle="1" w:styleId="af9">
-    <w:name w:val="副标题 字符"/>
-    <w:basedOn w:val="a0"/>
-    <w:link w:val="af8"/>
+  <w:style w:type="character" w:customStyle="1" w:styleId="SubtitleChar">
+    <w:name w:val="Subtitle Char"/>
+    <w:basedOn w:val="DefaultParagraphFont"/>
+    <w:link w:val="Subtitle"/>
     <w:uiPriority w:val="11"/>
     <w:rsid w:val="009E3417"/>
     <w:rPr>
@@ -41274,10 +41214,10 @@
       <w:lang w:val="en-US"/>
     </w:rPr>
   </w:style>
-  <w:style w:type="character" w:customStyle="1" w:styleId="a6">
-    <w:name w:val="列表段落 字符"/>
-    <w:basedOn w:val="a0"/>
-    <w:link w:val="a5"/>
+  <w:style w:type="character" w:customStyle="1" w:styleId="ListParagraphChar">
+    <w:name w:val="List Paragraph Char"/>
+    <w:basedOn w:val="DefaultParagraphFont"/>
+    <w:link w:val="ListParagraph"/>
     <w:uiPriority w:val="34"/>
     <w:rsid w:val="00BE30C5"/>
     <w:rPr>
@@ -41285,9 +41225,9 @@
       <w:lang w:val="en-US"/>
     </w:rPr>
   </w:style>
-  <w:style w:type="character" w:styleId="afa">
+  <w:style w:type="character" w:styleId="UnresolvedMention">
     <w:name w:val="Unresolved Mention"/>
-    <w:basedOn w:val="a0"/>
+    <w:basedOn w:val="DefaultParagraphFont"/>
     <w:uiPriority w:val="99"/>
     <w:semiHidden/>
     <w:unhideWhenUsed/>
@@ -41297,10 +41237,10 @@
       <w:shd w:val="clear" w:color="auto" w:fill="E1DFDD"/>
     </w:rPr>
   </w:style>
-  <w:style w:type="paragraph" w:styleId="TOC">
+  <w:style w:type="paragraph" w:styleId="TOCHeading">
     <w:name w:val="TOC Heading"/>
-    <w:basedOn w:val="1"/>
-    <w:next w:val="a"/>
+    <w:basedOn w:val="Heading1"/>
+    <w:next w:val="Normal"/>
     <w:uiPriority w:val="39"/>
     <w:unhideWhenUsed/>
     <w:qFormat/>

</xml_diff>